<commit_message>
upate java and c# docs
</commit_message>
<xml_diff>
--- a/etc/doc/CSharpExample.docx
+++ b/etc/doc/CSharpExample.docx
@@ -18,67 +18,99 @@
         <w:pStyle w:val="Titre1"/>
       </w:pPr>
       <w:r>
-        <w:t>Création d’un projet Visual Studio</w:t>
+        <w:t>Prérequis</w:t>
       </w:r>
     </w:p>
     <w:p>
       <w:r>
-        <w:t xml:space="preserve">Dans Visual Studio, créez un nouveau projet et choisissez « Application console (.NET </w:t>
-      </w:r>
-      <w:proofErr w:type="spellStart"/>
-      <w:r>
-        <w:t>Core</w:t>
-      </w:r>
-      <w:proofErr w:type="spellEnd"/>
-      <w:r>
-        <w:t>).</w:t>
-      </w:r>
-      <w:r>
-        <w:t xml:space="preserve"> Cliquez sur </w:t>
-      </w:r>
-      <w:r>
-        <w:t>« </w:t>
-      </w:r>
-      <w:r>
-        <w:t>suivant</w:t>
-      </w:r>
-      <w:r>
-        <w:t> »</w:t>
-      </w:r>
-      <w:r>
-        <w:t xml:space="preserve">, puis entrez un nom et choisissez un emplacement pour votre projet, puis cliquez sur </w:t>
-      </w:r>
-      <w:r>
-        <w:t>« </w:t>
-      </w:r>
-      <w:r>
-        <w:t>créer</w:t>
-      </w:r>
-      <w:r>
-        <w:t> »</w:t>
-      </w:r>
-      <w:r>
-        <w:t xml:space="preserve">. </w:t>
-      </w:r>
-    </w:p>
-    <w:p>
-      <w:r>
-        <w:t xml:space="preserve">Ensuite, dans « Explorateur de solutions », clic droit sur votre projet </w:t>
-      </w:r>
-      <w:r>
-        <w:sym w:font="Wingdings" w:char="F0E8"/>
-      </w:r>
-      <w:r>
-        <w:t xml:space="preserve">Modifier le fichier projet, et remplacez la ligne :  </w:t>
+        <w:t>Pour tester l’exemple C</w:t>
+      </w:r>
+      <w:r>
+        <w:t>#</w:t>
+      </w:r>
+      <w:r>
+        <w:t xml:space="preserve">, il est nécessaire </w:t>
+      </w:r>
+      <w:r>
+        <w:t>d’installer un e</w:t>
+      </w:r>
+      <w:r>
+        <w:t xml:space="preserve">nvironnement de développement intégré </w:t>
+      </w:r>
+      <w:r>
+        <w:t>IDE :</w:t>
+      </w:r>
+      <w:r>
+        <w:t xml:space="preserve"> Microsoft Visual Studio. Lien de téléchargement : https://visualstudio.microsoft.com/fr/</w:t>
       </w:r>
     </w:p>
     <w:p>
       <w:pPr>
+        <w:pStyle w:val="Titre1"/>
+      </w:pPr>
+      <w:r>
+        <w:t>Création d’un projet Visual Studio</w:t>
+      </w:r>
+    </w:p>
+    <w:p>
+      <w:r>
+        <w:t xml:space="preserve">Dans Visual Studio, créez un nouveau projet et choisissez « Application console (.NET </w:t>
+      </w:r>
+      <w:proofErr w:type="spellStart"/>
+      <w:r>
+        <w:t>Core</w:t>
+      </w:r>
+      <w:proofErr w:type="spellEnd"/>
+      <w:r>
+        <w:t>).</w:t>
+      </w:r>
+      <w:r>
+        <w:t xml:space="preserve"> Cliquez sur </w:t>
+      </w:r>
+      <w:r>
+        <w:t>« </w:t>
+      </w:r>
+      <w:r>
+        <w:t>suivant</w:t>
+      </w:r>
+      <w:r>
+        <w:t> »</w:t>
+      </w:r>
+      <w:r>
+        <w:t xml:space="preserve">, puis entrez un nom et choisissez un emplacement pour votre projet, puis cliquez sur </w:t>
+      </w:r>
+      <w:r>
+        <w:t>« </w:t>
+      </w:r>
+      <w:r>
+        <w:t>créer</w:t>
+      </w:r>
+      <w:r>
+        <w:t> »</w:t>
+      </w:r>
+      <w:r>
+        <w:t xml:space="preserve">. </w:t>
+      </w:r>
+    </w:p>
+    <w:p>
+      <w:r>
+        <w:t xml:space="preserve">Ensuite, dans « Explorateur de solutions », clic droit sur votre projet </w:t>
+      </w:r>
+      <w:r>
+        <w:sym w:font="Wingdings" w:char="F0E8"/>
+      </w:r>
+      <w:r>
+        <w:t xml:space="preserve">Modifier le fichier projet, et remplacez la ligne :  </w:t>
+      </w:r>
+    </w:p>
+    <w:p>
+      <w:pPr>
         <w:rPr>
           <w:rFonts w:ascii="Consolas" w:hAnsi="Consolas" w:cs="Consolas"/>
           <w:color w:val="0000FF"/>
           <w:sz w:val="19"/>
           <w:szCs w:val="19"/>
+          <w:lang w:val="en-GB"/>
         </w:rPr>
       </w:pPr>
       <w:r>
@@ -87,6 +119,7 @@
           <w:color w:val="0000FF"/>
           <w:sz w:val="19"/>
           <w:szCs w:val="19"/>
+          <w:lang w:val="en-GB"/>
         </w:rPr>
         <w:t>&lt;</w:t>
       </w:r>
@@ -97,6 +130,7 @@
           <w:color w:val="A31515"/>
           <w:sz w:val="19"/>
           <w:szCs w:val="19"/>
+          <w:lang w:val="en-GB"/>
         </w:rPr>
         <w:t>TargetFramework</w:t>
       </w:r>
@@ -107,6 +141,7 @@
           <w:color w:val="0000FF"/>
           <w:sz w:val="19"/>
           <w:szCs w:val="19"/>
+          <w:lang w:val="en-GB"/>
         </w:rPr>
         <w:t>&gt;</w:t>
       </w:r>
@@ -116,6 +151,7 @@
           <w:color w:val="000000"/>
           <w:sz w:val="19"/>
           <w:szCs w:val="19"/>
+          <w:lang w:val="en-GB"/>
         </w:rPr>
         <w:t>netcoreapp3.1</w:t>
       </w:r>
@@ -125,6 +161,7 @@
           <w:color w:val="0000FF"/>
           <w:sz w:val="19"/>
           <w:szCs w:val="19"/>
+          <w:lang w:val="en-GB"/>
         </w:rPr>
         <w:t>&lt;/</w:t>
       </w:r>
@@ -135,6 +172,7 @@
           <w:color w:val="A31515"/>
           <w:sz w:val="19"/>
           <w:szCs w:val="19"/>
+          <w:lang w:val="en-GB"/>
         </w:rPr>
         <w:t>TargetFramework</w:t>
       </w:r>
@@ -145,22 +183,40 @@
           <w:color w:val="0000FF"/>
           <w:sz w:val="19"/>
           <w:szCs w:val="19"/>
+          <w:lang w:val="en-GB"/>
         </w:rPr>
         <w:t>&gt;</w:t>
-      </w:r>
-    </w:p>
-    <w:p>
-      <w:r>
-        <w:t xml:space="preserve">Par : </w:t>
       </w:r>
     </w:p>
     <w:p>
       <w:pPr>
         <w:rPr>
+          <w:lang w:val="en-GB"/>
+        </w:rPr>
+      </w:pPr>
+      <w:proofErr w:type="gramStart"/>
+      <w:r>
+        <w:rPr>
+          <w:lang w:val="en-GB"/>
+        </w:rPr>
+        <w:t>Par :</w:t>
+      </w:r>
+      <w:proofErr w:type="gramEnd"/>
+      <w:r>
+        <w:rPr>
+          <w:lang w:val="en-GB"/>
+        </w:rPr>
+        <w:t xml:space="preserve"> </w:t>
+      </w:r>
+    </w:p>
+    <w:p>
+      <w:pPr>
+        <w:rPr>
           <w:rFonts w:ascii="Consolas" w:hAnsi="Consolas" w:cs="Consolas"/>
           <w:color w:val="0000FF"/>
           <w:sz w:val="19"/>
           <w:szCs w:val="19"/>
+          <w:lang w:val="en-GB"/>
         </w:rPr>
       </w:pPr>
       <w:r>
@@ -169,6 +225,7 @@
           <w:color w:val="0000FF"/>
           <w:sz w:val="19"/>
           <w:szCs w:val="19"/>
+          <w:lang w:val="en-GB"/>
         </w:rPr>
         <w:t>&lt;</w:t>
       </w:r>
@@ -179,6 +236,7 @@
           <w:color w:val="A31515"/>
           <w:sz w:val="19"/>
           <w:szCs w:val="19"/>
+          <w:lang w:val="en-GB"/>
         </w:rPr>
         <w:t>TargetFramework</w:t>
       </w:r>
@@ -189,6 +247,7 @@
           <w:color w:val="0000FF"/>
           <w:sz w:val="19"/>
           <w:szCs w:val="19"/>
+          <w:lang w:val="en-GB"/>
         </w:rPr>
         <w:t>&gt;</w:t>
       </w:r>
@@ -198,17 +257,9 @@
           <w:color w:val="000000"/>
           <w:sz w:val="19"/>
           <w:szCs w:val="19"/>
-        </w:rPr>
-        <w:t>net</w:t>
-      </w:r>
-      <w:r>
-        <w:rPr>
-          <w:rFonts w:ascii="Consolas" w:hAnsi="Consolas" w:cs="Consolas"/>
-          <w:color w:val="000000"/>
-          <w:sz w:val="19"/>
-          <w:szCs w:val="19"/>
-        </w:rPr>
-        <w:t>48</w:t>
+          <w:lang w:val="en-GB"/>
+        </w:rPr>
+        <w:t>net48</w:t>
       </w:r>
       <w:r>
         <w:rPr>
@@ -216,6 +267,7 @@
           <w:color w:val="0000FF"/>
           <w:sz w:val="19"/>
           <w:szCs w:val="19"/>
+          <w:lang w:val="en-GB"/>
         </w:rPr>
         <w:t>&lt;/</w:t>
       </w:r>
@@ -226,6 +278,7 @@
           <w:color w:val="A31515"/>
           <w:sz w:val="19"/>
           <w:szCs w:val="19"/>
+          <w:lang w:val="en-GB"/>
         </w:rPr>
         <w:t>TargetFramework</w:t>
       </w:r>
@@ -236,6 +289,7 @@
           <w:color w:val="0000FF"/>
           <w:sz w:val="19"/>
           <w:szCs w:val="19"/>
+          <w:lang w:val="en-GB"/>
         </w:rPr>
         <w:t>&gt;</w:t>
       </w:r>
@@ -665,6 +719,7 @@
                               <w:t xml:space="preserve"> </w:t>
                             </w:r>
                             <w:proofErr w:type="spellStart"/>
+                            <w:proofErr w:type="gramStart"/>
                             <w:r>
                               <w:rPr>
                                 <w:rFonts w:ascii="Courier New" w:hAnsi="Courier New" w:cs="Courier New"/>
@@ -697,6 +752,7 @@
                               </w:rPr>
                               <w:t>kalima</w:t>
                             </w:r>
+                            <w:proofErr w:type="gramEnd"/>
                             <w:r>
                               <w:rPr>
                                 <w:rFonts w:ascii="Courier New" w:hAnsi="Courier New" w:cs="Courier New"/>
@@ -792,6 +848,7 @@
                               <w:t xml:space="preserve"> </w:t>
                             </w:r>
                             <w:proofErr w:type="spellStart"/>
+                            <w:proofErr w:type="gramStart"/>
                             <w:r>
                               <w:rPr>
                                 <w:rFonts w:ascii="Courier New" w:hAnsi="Courier New" w:cs="Courier New"/>
@@ -824,6 +881,7 @@
                               </w:rPr>
                               <w:t>kalima</w:t>
                             </w:r>
+                            <w:proofErr w:type="gramEnd"/>
                             <w:r>
                               <w:rPr>
                                 <w:rFonts w:ascii="Courier New" w:hAnsi="Courier New" w:cs="Courier New"/>
@@ -919,6 +977,7 @@
                               <w:t xml:space="preserve"> </w:t>
                             </w:r>
                             <w:proofErr w:type="spellStart"/>
+                            <w:proofErr w:type="gramStart"/>
                             <w:r>
                               <w:rPr>
                                 <w:rFonts w:ascii="Courier New" w:hAnsi="Courier New" w:cs="Courier New"/>
@@ -951,6 +1010,7 @@
                               </w:rPr>
                               <w:t>kalima</w:t>
                             </w:r>
+                            <w:proofErr w:type="gramEnd"/>
                             <w:r>
                               <w:rPr>
                                 <w:rFonts w:ascii="Courier New" w:hAnsi="Courier New" w:cs="Courier New"/>
@@ -1161,6 +1221,7 @@
                               <w:t xml:space="preserve"> </w:t>
                             </w:r>
                             <w:proofErr w:type="spellStart"/>
+                            <w:proofErr w:type="gramStart"/>
                             <w:r>
                               <w:rPr>
                                 <w:rFonts w:ascii="Courier New" w:hAnsi="Courier New" w:cs="Courier New"/>
@@ -1193,6 +1254,7 @@
                               </w:rPr>
                               <w:t>util</w:t>
                             </w:r>
+                            <w:proofErr w:type="gramEnd"/>
                             <w:r>
                               <w:rPr>
                                 <w:rFonts w:ascii="Courier New" w:hAnsi="Courier New" w:cs="Courier New"/>
@@ -1288,6 +1350,7 @@
                               <w:t xml:space="preserve"> </w:t>
                             </w:r>
                             <w:proofErr w:type="spellStart"/>
+                            <w:proofErr w:type="gramStart"/>
                             <w:r>
                               <w:rPr>
                                 <w:rFonts w:ascii="Courier New" w:hAnsi="Courier New" w:cs="Courier New"/>
@@ -1343,6 +1406,7 @@
                               <w:t>channels</w:t>
                             </w:r>
                             <w:proofErr w:type="spellEnd"/>
+                            <w:proofErr w:type="gramEnd"/>
                             <w:r>
                               <w:rPr>
                                 <w:rFonts w:ascii="Courier New" w:hAnsi="Courier New" w:cs="Courier New"/>
@@ -1514,6 +1578,7 @@
                               <w:t xml:space="preserve"> </w:t>
                             </w:r>
                             <w:proofErr w:type="spellStart"/>
+                            <w:proofErr w:type="gramStart"/>
                             <w:r>
                               <w:rPr>
                                 <w:rFonts w:ascii="Courier New" w:hAnsi="Courier New" w:cs="Courier New"/>
@@ -1547,6 +1612,7 @@
                               </w:rPr>
                               <w:t>:</w:t>
                             </w:r>
+                            <w:proofErr w:type="gramEnd"/>
                             <w:r>
                               <w:rPr>
                                 <w:rFonts w:ascii="Courier New" w:hAnsi="Courier New" w:cs="Courier New"/>
@@ -2031,6 +2097,7 @@
                               <w:t xml:space="preserve">  </w:t>
                             </w:r>
                             <w:proofErr w:type="spellStart"/>
+                            <w:proofErr w:type="gramStart"/>
                             <w:r>
                               <w:rPr>
                                 <w:rFonts w:ascii="Courier New" w:hAnsi="Courier New" w:cs="Courier New"/>
@@ -2066,6 +2133,7 @@
                               <w:t>client</w:t>
                             </w:r>
                             <w:proofErr w:type="spellEnd"/>
+                            <w:proofErr w:type="gramEnd"/>
                             <w:r>
                               <w:rPr>
                                 <w:rFonts w:ascii="Courier New" w:hAnsi="Courier New" w:cs="Courier New"/>
@@ -2146,6 +2214,7 @@
                               <w:t xml:space="preserve">  </w:t>
                             </w:r>
                             <w:proofErr w:type="spellStart"/>
+                            <w:proofErr w:type="gramStart"/>
                             <w:r>
                               <w:rPr>
                                 <w:rFonts w:ascii="Courier New" w:hAnsi="Courier New" w:cs="Courier New"/>
@@ -2181,6 +2250,7 @@
                               <w:t>node</w:t>
                             </w:r>
                             <w:proofErr w:type="spellEnd"/>
+                            <w:proofErr w:type="gramEnd"/>
                             <w:r>
                               <w:rPr>
                                 <w:rFonts w:ascii="Courier New" w:hAnsi="Courier New" w:cs="Courier New"/>
@@ -2305,6 +2375,7 @@
                               <w:t xml:space="preserve">  </w:t>
                             </w:r>
                             <w:proofErr w:type="spellStart"/>
+                            <w:proofErr w:type="gramStart"/>
                             <w:r>
                               <w:rPr>
                                 <w:rFonts w:ascii="Courier New" w:hAnsi="Courier New" w:cs="Courier New"/>
@@ -2340,6 +2411,7 @@
                               <w:t>logger</w:t>
                             </w:r>
                             <w:proofErr w:type="spellEnd"/>
+                            <w:proofErr w:type="gramEnd"/>
                             <w:r>
                               <w:rPr>
                                 <w:rFonts w:ascii="Courier New" w:hAnsi="Courier New" w:cs="Courier New"/>
@@ -2550,6 +2622,7 @@
                               <w:t xml:space="preserve"> </w:t>
                             </w:r>
                             <w:proofErr w:type="spellStart"/>
+                            <w:proofErr w:type="gramStart"/>
                             <w:r>
                               <w:rPr>
                                 <w:rFonts w:ascii="Courier New" w:hAnsi="Courier New" w:cs="Courier New"/>
@@ -2574,6 +2647,7 @@
                               <w:t>(</w:t>
                             </w:r>
                             <w:proofErr w:type="spellStart"/>
+                            <w:proofErr w:type="gramEnd"/>
                             <w:r>
                               <w:rPr>
                                 <w:rFonts w:ascii="Courier New" w:hAnsi="Courier New" w:cs="Courier New"/>
@@ -2894,6 +2968,7 @@
                               <w:tab/>
                             </w:r>
                             <w:proofErr w:type="spellStart"/>
+                            <w:proofErr w:type="gramStart"/>
                             <w:r>
                               <w:rPr>
                                 <w:rFonts w:ascii="Courier New" w:hAnsi="Courier New" w:cs="Courier New"/>
@@ -2927,6 +3002,7 @@
                               <w:t>getClone</w:t>
                             </w:r>
                             <w:proofErr w:type="spellEnd"/>
+                            <w:proofErr w:type="gramEnd"/>
                             <w:r>
                               <w:rPr>
                                 <w:rFonts w:ascii="Courier New" w:hAnsi="Courier New" w:cs="Courier New"/>
@@ -3251,6 +3327,7 @@
                               <w:t xml:space="preserve"> </w:t>
                             </w:r>
                             <w:proofErr w:type="spellStart"/>
+                            <w:proofErr w:type="gramStart"/>
                             <w:r>
                               <w:rPr>
                                 <w:rFonts w:ascii="Courier New" w:hAnsi="Courier New" w:cs="Courier New"/>
@@ -3274,6 +3351,7 @@
                               </w:rPr>
                               <w:t>(</w:t>
                             </w:r>
+                            <w:proofErr w:type="gramEnd"/>
                             <w:r>
                               <w:rPr>
                                 <w:rFonts w:ascii="Courier New" w:hAnsi="Courier New" w:cs="Courier New"/>
@@ -3519,6 +3597,7 @@
                               <w:t>KalimaClientCallBack</w:t>
                             </w:r>
                             <w:proofErr w:type="spellEnd"/>
+                            <w:proofErr w:type="gramStart"/>
                             <w:r>
                               <w:rPr>
                                 <w:rFonts w:ascii="Courier New" w:hAnsi="Courier New" w:cs="Courier New"/>
@@ -3559,7 +3638,18 @@
                                 <w:szCs w:val="20"/>
                                 <w:lang w:val="en-GB"/>
                               </w:rPr>
-                              <w:t xml:space="preserve">    </w:t>
+                              <w:t xml:space="preserve">  </w:t>
+                            </w:r>
+                            <w:proofErr w:type="gramEnd"/>
+                            <w:r>
+                              <w:rPr>
+                                <w:rFonts w:ascii="Courier New" w:hAnsi="Courier New" w:cs="Courier New"/>
+                                <w:color w:val="000000"/>
+                                <w:sz w:val="20"/>
+                                <w:szCs w:val="20"/>
+                                <w:lang w:val="en-GB"/>
+                              </w:rPr>
+                              <w:t xml:space="preserve">  </w:t>
                             </w:r>
                             <w:proofErr w:type="spellStart"/>
                             <w:r>
@@ -3717,6 +3807,16 @@
                                 <w:lang w:val="en-GB"/>
                               </w:rPr>
                               <w:tab/>
+                            </w:r>
+                            <w:proofErr w:type="gramStart"/>
+                            <w:r>
+                              <w:rPr>
+                                <w:rFonts w:ascii="Courier New" w:hAnsi="Courier New" w:cs="Courier New"/>
+                                <w:color w:val="000000"/>
+                                <w:sz w:val="20"/>
+                                <w:szCs w:val="20"/>
+                                <w:lang w:val="en-GB"/>
+                              </w:rPr>
                               <w:t>client</w:t>
                             </w:r>
                             <w:r>
@@ -3741,6 +3841,7 @@
                               </w:rPr>
                               <w:t>getClone</w:t>
                             </w:r>
+                            <w:proofErr w:type="gramEnd"/>
                             <w:r>
                               <w:rPr>
                                 <w:rFonts w:ascii="Courier New" w:hAnsi="Courier New" w:cs="Courier New"/>
@@ -4253,6 +4354,7 @@
                               <w:t xml:space="preserve"> </w:t>
                             </w:r>
                             <w:proofErr w:type="spellStart"/>
+                            <w:proofErr w:type="gramStart"/>
                             <w:r>
                               <w:rPr>
                                 <w:rFonts w:ascii="Courier New" w:hAnsi="Courier New" w:cs="Courier New"/>
@@ -4276,6 +4378,7 @@
                               </w:rPr>
                               <w:t>){</w:t>
                             </w:r>
+                            <w:proofErr w:type="gramEnd"/>
                           </w:p>
                           <w:p>
                             <w:pPr>
@@ -4753,6 +4856,7 @@
                               <w:t xml:space="preserve"> </w:t>
                             </w:r>
                             <w:proofErr w:type="spellStart"/>
+                            <w:proofErr w:type="gramStart"/>
                             <w:r>
                               <w:rPr>
                                 <w:rFonts w:ascii="Courier New" w:hAnsi="Courier New" w:cs="Courier New"/>
@@ -4777,6 +4881,7 @@
                               <w:t>(</w:t>
                             </w:r>
                             <w:proofErr w:type="spellStart"/>
+                            <w:proofErr w:type="gramEnd"/>
                             <w:r>
                               <w:rPr>
                                 <w:rFonts w:ascii="Courier New" w:hAnsi="Courier New" w:cs="Courier New"/>
@@ -4939,6 +5044,7 @@
                               </w:rPr>
                               <w:t xml:space="preserve">    </w:t>
                             </w:r>
+                            <w:proofErr w:type="gramStart"/>
                             <w:r>
                               <w:rPr>
                                 <w:rFonts w:ascii="Courier New" w:hAnsi="Courier New" w:cs="Courier New"/>
@@ -4950,6 +5056,7 @@
                               </w:rPr>
                               <w:t>public</w:t>
                             </w:r>
+                            <w:proofErr w:type="gramEnd"/>
                             <w:r>
                               <w:rPr>
                                 <w:rFonts w:ascii="Courier New" w:hAnsi="Courier New" w:cs="Courier New"/>
@@ -5153,6 +5260,7 @@
                               </w:rPr>
                               <w:t xml:space="preserve">    </w:t>
                             </w:r>
+                            <w:proofErr w:type="gramStart"/>
                             <w:r>
                               <w:rPr>
                                 <w:rFonts w:ascii="Courier New" w:hAnsi="Courier New" w:cs="Courier New"/>
@@ -5164,6 +5272,7 @@
                               </w:rPr>
                               <w:t>public</w:t>
                             </w:r>
+                            <w:proofErr w:type="gramEnd"/>
                             <w:r>
                               <w:rPr>
                                 <w:rFonts w:ascii="Courier New" w:hAnsi="Courier New" w:cs="Courier New"/>
@@ -5438,6 +5547,7 @@
                         <w:t xml:space="preserve"> </w:t>
                       </w:r>
                       <w:proofErr w:type="spellStart"/>
+                      <w:proofErr w:type="gramStart"/>
                       <w:r>
                         <w:rPr>
                           <w:rFonts w:ascii="Courier New" w:hAnsi="Courier New" w:cs="Courier New"/>
@@ -5470,6 +5580,7 @@
                         </w:rPr>
                         <w:t>kalima</w:t>
                       </w:r>
+                      <w:proofErr w:type="gramEnd"/>
                       <w:r>
                         <w:rPr>
                           <w:rFonts w:ascii="Courier New" w:hAnsi="Courier New" w:cs="Courier New"/>
@@ -5565,6 +5676,7 @@
                         <w:t xml:space="preserve"> </w:t>
                       </w:r>
                       <w:proofErr w:type="spellStart"/>
+                      <w:proofErr w:type="gramStart"/>
                       <w:r>
                         <w:rPr>
                           <w:rFonts w:ascii="Courier New" w:hAnsi="Courier New" w:cs="Courier New"/>
@@ -5597,6 +5709,7 @@
                         </w:rPr>
                         <w:t>kalima</w:t>
                       </w:r>
+                      <w:proofErr w:type="gramEnd"/>
                       <w:r>
                         <w:rPr>
                           <w:rFonts w:ascii="Courier New" w:hAnsi="Courier New" w:cs="Courier New"/>
@@ -5692,6 +5805,7 @@
                         <w:t xml:space="preserve"> </w:t>
                       </w:r>
                       <w:proofErr w:type="spellStart"/>
+                      <w:proofErr w:type="gramStart"/>
                       <w:r>
                         <w:rPr>
                           <w:rFonts w:ascii="Courier New" w:hAnsi="Courier New" w:cs="Courier New"/>
@@ -5724,6 +5838,7 @@
                         </w:rPr>
                         <w:t>kalima</w:t>
                       </w:r>
+                      <w:proofErr w:type="gramEnd"/>
                       <w:r>
                         <w:rPr>
                           <w:rFonts w:ascii="Courier New" w:hAnsi="Courier New" w:cs="Courier New"/>
@@ -5934,6 +6049,7 @@
                         <w:t xml:space="preserve"> </w:t>
                       </w:r>
                       <w:proofErr w:type="spellStart"/>
+                      <w:proofErr w:type="gramStart"/>
                       <w:r>
                         <w:rPr>
                           <w:rFonts w:ascii="Courier New" w:hAnsi="Courier New" w:cs="Courier New"/>
@@ -5966,6 +6082,7 @@
                         </w:rPr>
                         <w:t>util</w:t>
                       </w:r>
+                      <w:proofErr w:type="gramEnd"/>
                       <w:r>
                         <w:rPr>
                           <w:rFonts w:ascii="Courier New" w:hAnsi="Courier New" w:cs="Courier New"/>
@@ -6061,6 +6178,7 @@
                         <w:t xml:space="preserve"> </w:t>
                       </w:r>
                       <w:proofErr w:type="spellStart"/>
+                      <w:proofErr w:type="gramStart"/>
                       <w:r>
                         <w:rPr>
                           <w:rFonts w:ascii="Courier New" w:hAnsi="Courier New" w:cs="Courier New"/>
@@ -6116,6 +6234,7 @@
                         <w:t>channels</w:t>
                       </w:r>
                       <w:proofErr w:type="spellEnd"/>
+                      <w:proofErr w:type="gramEnd"/>
                       <w:r>
                         <w:rPr>
                           <w:rFonts w:ascii="Courier New" w:hAnsi="Courier New" w:cs="Courier New"/>
@@ -6287,6 +6406,7 @@
                         <w:t xml:space="preserve"> </w:t>
                       </w:r>
                       <w:proofErr w:type="spellStart"/>
+                      <w:proofErr w:type="gramStart"/>
                       <w:r>
                         <w:rPr>
                           <w:rFonts w:ascii="Courier New" w:hAnsi="Courier New" w:cs="Courier New"/>
@@ -6320,6 +6440,7 @@
                         </w:rPr>
                         <w:t>:</w:t>
                       </w:r>
+                      <w:proofErr w:type="gramEnd"/>
                       <w:r>
                         <w:rPr>
                           <w:rFonts w:ascii="Courier New" w:hAnsi="Courier New" w:cs="Courier New"/>
@@ -6804,6 +6925,7 @@
                         <w:t xml:space="preserve">  </w:t>
                       </w:r>
                       <w:proofErr w:type="spellStart"/>
+                      <w:proofErr w:type="gramStart"/>
                       <w:r>
                         <w:rPr>
                           <w:rFonts w:ascii="Courier New" w:hAnsi="Courier New" w:cs="Courier New"/>
@@ -6839,6 +6961,7 @@
                         <w:t>client</w:t>
                       </w:r>
                       <w:proofErr w:type="spellEnd"/>
+                      <w:proofErr w:type="gramEnd"/>
                       <w:r>
                         <w:rPr>
                           <w:rFonts w:ascii="Courier New" w:hAnsi="Courier New" w:cs="Courier New"/>
@@ -6919,6 +7042,7 @@
                         <w:t xml:space="preserve">  </w:t>
                       </w:r>
                       <w:proofErr w:type="spellStart"/>
+                      <w:proofErr w:type="gramStart"/>
                       <w:r>
                         <w:rPr>
                           <w:rFonts w:ascii="Courier New" w:hAnsi="Courier New" w:cs="Courier New"/>
@@ -6954,6 +7078,7 @@
                         <w:t>node</w:t>
                       </w:r>
                       <w:proofErr w:type="spellEnd"/>
+                      <w:proofErr w:type="gramEnd"/>
                       <w:r>
                         <w:rPr>
                           <w:rFonts w:ascii="Courier New" w:hAnsi="Courier New" w:cs="Courier New"/>
@@ -7078,6 +7203,7 @@
                         <w:t xml:space="preserve">  </w:t>
                       </w:r>
                       <w:proofErr w:type="spellStart"/>
+                      <w:proofErr w:type="gramStart"/>
                       <w:r>
                         <w:rPr>
                           <w:rFonts w:ascii="Courier New" w:hAnsi="Courier New" w:cs="Courier New"/>
@@ -7113,6 +7239,7 @@
                         <w:t>logger</w:t>
                       </w:r>
                       <w:proofErr w:type="spellEnd"/>
+                      <w:proofErr w:type="gramEnd"/>
                       <w:r>
                         <w:rPr>
                           <w:rFonts w:ascii="Courier New" w:hAnsi="Courier New" w:cs="Courier New"/>
@@ -7323,6 +7450,7 @@
                         <w:t xml:space="preserve"> </w:t>
                       </w:r>
                       <w:proofErr w:type="spellStart"/>
+                      <w:proofErr w:type="gramStart"/>
                       <w:r>
                         <w:rPr>
                           <w:rFonts w:ascii="Courier New" w:hAnsi="Courier New" w:cs="Courier New"/>
@@ -7347,6 +7475,7 @@
                         <w:t>(</w:t>
                       </w:r>
                       <w:proofErr w:type="spellStart"/>
+                      <w:proofErr w:type="gramEnd"/>
                       <w:r>
                         <w:rPr>
                           <w:rFonts w:ascii="Courier New" w:hAnsi="Courier New" w:cs="Courier New"/>
@@ -7667,6 +7796,7 @@
                         <w:tab/>
                       </w:r>
                       <w:proofErr w:type="spellStart"/>
+                      <w:proofErr w:type="gramStart"/>
                       <w:r>
                         <w:rPr>
                           <w:rFonts w:ascii="Courier New" w:hAnsi="Courier New" w:cs="Courier New"/>
@@ -7700,6 +7830,7 @@
                         <w:t>getClone</w:t>
                       </w:r>
                       <w:proofErr w:type="spellEnd"/>
+                      <w:proofErr w:type="gramEnd"/>
                       <w:r>
                         <w:rPr>
                           <w:rFonts w:ascii="Courier New" w:hAnsi="Courier New" w:cs="Courier New"/>
@@ -8024,6 +8155,7 @@
                         <w:t xml:space="preserve"> </w:t>
                       </w:r>
                       <w:proofErr w:type="spellStart"/>
+                      <w:proofErr w:type="gramStart"/>
                       <w:r>
                         <w:rPr>
                           <w:rFonts w:ascii="Courier New" w:hAnsi="Courier New" w:cs="Courier New"/>
@@ -8047,6 +8179,7 @@
                         </w:rPr>
                         <w:t>(</w:t>
                       </w:r>
+                      <w:proofErr w:type="gramEnd"/>
                       <w:r>
                         <w:rPr>
                           <w:rFonts w:ascii="Courier New" w:hAnsi="Courier New" w:cs="Courier New"/>
@@ -8292,6 +8425,7 @@
                         <w:t>KalimaClientCallBack</w:t>
                       </w:r>
                       <w:proofErr w:type="spellEnd"/>
+                      <w:proofErr w:type="gramStart"/>
                       <w:r>
                         <w:rPr>
                           <w:rFonts w:ascii="Courier New" w:hAnsi="Courier New" w:cs="Courier New"/>
@@ -8332,7 +8466,18 @@
                           <w:szCs w:val="20"/>
                           <w:lang w:val="en-GB"/>
                         </w:rPr>
-                        <w:t xml:space="preserve">    </w:t>
+                        <w:t xml:space="preserve">  </w:t>
+                      </w:r>
+                      <w:proofErr w:type="gramEnd"/>
+                      <w:r>
+                        <w:rPr>
+                          <w:rFonts w:ascii="Courier New" w:hAnsi="Courier New" w:cs="Courier New"/>
+                          <w:color w:val="000000"/>
+                          <w:sz w:val="20"/>
+                          <w:szCs w:val="20"/>
+                          <w:lang w:val="en-GB"/>
+                        </w:rPr>
+                        <w:t xml:space="preserve">  </w:t>
                       </w:r>
                       <w:proofErr w:type="spellStart"/>
                       <w:r>
@@ -8490,6 +8635,16 @@
                           <w:lang w:val="en-GB"/>
                         </w:rPr>
                         <w:tab/>
+                      </w:r>
+                      <w:proofErr w:type="gramStart"/>
+                      <w:r>
+                        <w:rPr>
+                          <w:rFonts w:ascii="Courier New" w:hAnsi="Courier New" w:cs="Courier New"/>
+                          <w:color w:val="000000"/>
+                          <w:sz w:val="20"/>
+                          <w:szCs w:val="20"/>
+                          <w:lang w:val="en-GB"/>
+                        </w:rPr>
                         <w:t>client</w:t>
                       </w:r>
                       <w:r>
@@ -8514,6 +8669,7 @@
                         </w:rPr>
                         <w:t>getClone</w:t>
                       </w:r>
+                      <w:proofErr w:type="gramEnd"/>
                       <w:r>
                         <w:rPr>
                           <w:rFonts w:ascii="Courier New" w:hAnsi="Courier New" w:cs="Courier New"/>
@@ -9026,6 +9182,7 @@
                         <w:t xml:space="preserve"> </w:t>
                       </w:r>
                       <w:proofErr w:type="spellStart"/>
+                      <w:proofErr w:type="gramStart"/>
                       <w:r>
                         <w:rPr>
                           <w:rFonts w:ascii="Courier New" w:hAnsi="Courier New" w:cs="Courier New"/>
@@ -9049,6 +9206,7 @@
                         </w:rPr>
                         <w:t>){</w:t>
                       </w:r>
+                      <w:proofErr w:type="gramEnd"/>
                     </w:p>
                     <w:p>
                       <w:pPr>
@@ -9526,6 +9684,7 @@
                         <w:t xml:space="preserve"> </w:t>
                       </w:r>
                       <w:proofErr w:type="spellStart"/>
+                      <w:proofErr w:type="gramStart"/>
                       <w:r>
                         <w:rPr>
                           <w:rFonts w:ascii="Courier New" w:hAnsi="Courier New" w:cs="Courier New"/>
@@ -9550,6 +9709,7 @@
                         <w:t>(</w:t>
                       </w:r>
                       <w:proofErr w:type="spellStart"/>
+                      <w:proofErr w:type="gramEnd"/>
                       <w:r>
                         <w:rPr>
                           <w:rFonts w:ascii="Courier New" w:hAnsi="Courier New" w:cs="Courier New"/>
@@ -9712,6 +9872,7 @@
                         </w:rPr>
                         <w:t xml:space="preserve">    </w:t>
                       </w:r>
+                      <w:proofErr w:type="gramStart"/>
                       <w:r>
                         <w:rPr>
                           <w:rFonts w:ascii="Courier New" w:hAnsi="Courier New" w:cs="Courier New"/>
@@ -9723,6 +9884,7 @@
                         </w:rPr>
                         <w:t>public</w:t>
                       </w:r>
+                      <w:proofErr w:type="gramEnd"/>
                       <w:r>
                         <w:rPr>
                           <w:rFonts w:ascii="Courier New" w:hAnsi="Courier New" w:cs="Courier New"/>
@@ -9926,6 +10088,7 @@
                         </w:rPr>
                         <w:t xml:space="preserve">    </w:t>
                       </w:r>
+                      <w:proofErr w:type="gramStart"/>
                       <w:r>
                         <w:rPr>
                           <w:rFonts w:ascii="Courier New" w:hAnsi="Courier New" w:cs="Courier New"/>
@@ -9937,6 +10100,7 @@
                         </w:rPr>
                         <w:t>public</w:t>
                       </w:r>
+                      <w:proofErr w:type="gramEnd"/>
                       <w:r>
                         <w:rPr>
                           <w:rFonts w:ascii="Courier New" w:hAnsi="Courier New" w:cs="Courier New"/>
@@ -10268,6 +10432,7 @@
                               <w:t xml:space="preserve"> </w:t>
                             </w:r>
                             <w:proofErr w:type="spellStart"/>
+                            <w:proofErr w:type="gramStart"/>
                             <w:r>
                               <w:rPr>
                                 <w:rFonts w:ascii="Courier New" w:hAnsi="Courier New" w:cs="Courier New"/>
@@ -10300,6 +10465,7 @@
                               </w:rPr>
                               <w:t>kalima</w:t>
                             </w:r>
+                            <w:proofErr w:type="gramEnd"/>
                             <w:r>
                               <w:rPr>
                                 <w:rFonts w:ascii="Courier New" w:hAnsi="Courier New" w:cs="Courier New"/>
@@ -10395,6 +10561,7 @@
                               <w:t xml:space="preserve"> </w:t>
                             </w:r>
                             <w:proofErr w:type="spellStart"/>
+                            <w:proofErr w:type="gramStart"/>
                             <w:r>
                               <w:rPr>
                                 <w:rFonts w:ascii="Courier New" w:hAnsi="Courier New" w:cs="Courier New"/>
@@ -10427,6 +10594,7 @@
                               </w:rPr>
                               <w:t>kalima</w:t>
                             </w:r>
+                            <w:proofErr w:type="gramEnd"/>
                             <w:r>
                               <w:rPr>
                                 <w:rFonts w:ascii="Courier New" w:hAnsi="Courier New" w:cs="Courier New"/>
@@ -10522,6 +10690,7 @@
                               <w:t xml:space="preserve"> </w:t>
                             </w:r>
                             <w:proofErr w:type="spellStart"/>
+                            <w:proofErr w:type="gramStart"/>
                             <w:r>
                               <w:rPr>
                                 <w:rFonts w:ascii="Courier New" w:hAnsi="Courier New" w:cs="Courier New"/>
@@ -10577,6 +10746,7 @@
                               <w:t>channels</w:t>
                             </w:r>
                             <w:proofErr w:type="spellEnd"/>
+                            <w:proofErr w:type="gramEnd"/>
                             <w:r>
                               <w:rPr>
                                 <w:rFonts w:ascii="Courier New" w:hAnsi="Courier New" w:cs="Courier New"/>
@@ -10750,6 +10920,7 @@
                               <w:t xml:space="preserve"> </w:t>
                             </w:r>
                             <w:proofErr w:type="spellStart"/>
+                            <w:proofErr w:type="gramStart"/>
                             <w:r>
                               <w:rPr>
                                 <w:rFonts w:ascii="Courier New" w:hAnsi="Courier New" w:cs="Courier New"/>
@@ -10783,6 +10954,7 @@
                               </w:rPr>
                               <w:t>:</w:t>
                             </w:r>
+                            <w:proofErr w:type="gramEnd"/>
                             <w:r>
                               <w:rPr>
                                 <w:rFonts w:ascii="Courier New" w:hAnsi="Courier New" w:cs="Courier New"/>
@@ -10894,6 +11066,7 @@
                               <w:t xml:space="preserve"> </w:t>
                             </w:r>
                             <w:proofErr w:type="spellStart"/>
+                            <w:proofErr w:type="gramStart"/>
                             <w:r>
                               <w:rPr>
                                 <w:rFonts w:ascii="Courier New" w:hAnsi="Courier New" w:cs="Courier New"/>
@@ -10915,7 +11088,20 @@
                                 <w:szCs w:val="20"/>
                                 <w:lang w:val="en-GB"/>
                               </w:rPr>
-                              <w:t>()</w:t>
+                              <w:t>(</w:t>
+                            </w:r>
+                            <w:proofErr w:type="gramEnd"/>
+                            <w:r>
+                              <w:rPr>
+                                <w:rFonts w:ascii="Courier New" w:hAnsi="Courier New" w:cs="Courier New"/>
+                                <w:b/>
+                                <w:bCs/>
+                                <w:color w:val="000080"/>
+                                <w:sz w:val="20"/>
+                                <w:szCs w:val="20"/>
+                                <w:lang w:val="en-GB"/>
+                              </w:rPr>
+                              <w:t>)</w:t>
                             </w:r>
                             <w:r>
                               <w:rPr>
@@ -11046,6 +11232,7 @@
                               <w:t xml:space="preserve"> </w:t>
                             </w:r>
                             <w:proofErr w:type="spellStart"/>
+                            <w:proofErr w:type="gramStart"/>
                             <w:r>
                               <w:rPr>
                                 <w:rFonts w:ascii="Courier New" w:hAnsi="Courier New" w:cs="Courier New"/>
@@ -11070,6 +11257,7 @@
                               <w:t>(</w:t>
                             </w:r>
                             <w:proofErr w:type="spellStart"/>
+                            <w:proofErr w:type="gramEnd"/>
                             <w:r>
                               <w:rPr>
                                 <w:rFonts w:ascii="Courier New" w:hAnsi="Courier New" w:cs="Courier New"/>
@@ -11288,6 +11476,7 @@
                               <w:t xml:space="preserve"> </w:t>
                             </w:r>
                             <w:proofErr w:type="spellStart"/>
+                            <w:proofErr w:type="gramStart"/>
                             <w:r>
                               <w:rPr>
                                 <w:rFonts w:ascii="Courier New" w:hAnsi="Courier New" w:cs="Courier New"/>
@@ -11312,6 +11501,7 @@
                               <w:t>(</w:t>
                             </w:r>
                             <w:proofErr w:type="spellStart"/>
+                            <w:proofErr w:type="gramEnd"/>
                             <w:r>
                               <w:rPr>
                                 <w:rFonts w:ascii="Courier New" w:hAnsi="Courier New" w:cs="Courier New"/>
@@ -11537,7 +11727,18 @@
                                 <w:szCs w:val="20"/>
                                 <w:lang w:val="en-GB"/>
                               </w:rPr>
-                              <w:t xml:space="preserve"> disconnected</w:t>
+                              <w:t xml:space="preserve"> </w:t>
+                            </w:r>
+                            <w:proofErr w:type="gramStart"/>
+                            <w:r>
+                              <w:rPr>
+                                <w:rFonts w:ascii="Courier New" w:hAnsi="Courier New" w:cs="Courier New"/>
+                                <w:color w:val="000000"/>
+                                <w:sz w:val="20"/>
+                                <w:szCs w:val="20"/>
+                                <w:lang w:val="en-GB"/>
+                              </w:rPr>
+                              <w:t>disconnected</w:t>
                             </w:r>
                             <w:r>
                               <w:rPr>
@@ -11551,6 +11752,7 @@
                               </w:rPr>
                               <w:t>(</w:t>
                             </w:r>
+                            <w:proofErr w:type="gramEnd"/>
                             <w:r>
                               <w:rPr>
                                 <w:rFonts w:ascii="Courier New" w:hAnsi="Courier New" w:cs="Courier New"/>
@@ -11744,6 +11946,7 @@
                               <w:t xml:space="preserve"> </w:t>
                             </w:r>
                             <w:proofErr w:type="spellStart"/>
+                            <w:proofErr w:type="gramStart"/>
                             <w:r>
                               <w:rPr>
                                 <w:rFonts w:ascii="Courier New" w:hAnsi="Courier New" w:cs="Courier New"/>
@@ -11767,6 +11970,7 @@
                               </w:rPr>
                               <w:t>(</w:t>
                             </w:r>
+                            <w:proofErr w:type="gramEnd"/>
                             <w:r>
                               <w:rPr>
                                 <w:rFonts w:ascii="Courier New" w:hAnsi="Courier New" w:cs="Courier New"/>
@@ -12004,6 +12208,7 @@
                               <w:t xml:space="preserve"> </w:t>
                             </w:r>
                             <w:proofErr w:type="spellStart"/>
+                            <w:proofErr w:type="gramStart"/>
                             <w:r>
                               <w:rPr>
                                 <w:rFonts w:ascii="Courier New" w:hAnsi="Courier New" w:cs="Courier New"/>
@@ -12027,6 +12232,7 @@
                               </w:rPr>
                               <w:t>(</w:t>
                             </w:r>
+                            <w:proofErr w:type="gramEnd"/>
                             <w:r>
                               <w:rPr>
                                 <w:rFonts w:ascii="Courier New" w:hAnsi="Courier New" w:cs="Courier New"/>
@@ -12220,6 +12426,7 @@
                               <w:t xml:space="preserve"> </w:t>
                             </w:r>
                             <w:proofErr w:type="spellStart"/>
+                            <w:proofErr w:type="gramStart"/>
                             <w:r>
                               <w:rPr>
                                 <w:rFonts w:ascii="Courier New" w:hAnsi="Courier New" w:cs="Courier New"/>
@@ -12243,6 +12450,7 @@
                               </w:rPr>
                               <w:t>(</w:t>
                             </w:r>
+                            <w:proofErr w:type="gramEnd"/>
                             <w:r>
                               <w:rPr>
                                 <w:rFonts w:ascii="Courier New" w:hAnsi="Courier New" w:cs="Courier New"/>
@@ -12394,6 +12602,7 @@
                               <w:t xml:space="preserve"> </w:t>
                             </w:r>
                             <w:proofErr w:type="spellStart"/>
+                            <w:proofErr w:type="gramStart"/>
                             <w:r>
                               <w:rPr>
                                 <w:rFonts w:ascii="Courier New" w:hAnsi="Courier New" w:cs="Courier New"/>
@@ -12417,6 +12626,7 @@
                               </w:rPr>
                               <w:t>(</w:t>
                             </w:r>
+                            <w:proofErr w:type="gramEnd"/>
                             <w:r>
                               <w:rPr>
                                 <w:rFonts w:ascii="Courier New" w:hAnsi="Courier New" w:cs="Courier New"/>
@@ -12578,6 +12788,7 @@
                               <w:t xml:space="preserve"> </w:t>
                             </w:r>
                             <w:proofErr w:type="spellStart"/>
+                            <w:proofErr w:type="gramStart"/>
                             <w:r>
                               <w:rPr>
                                 <w:rFonts w:ascii="Courier New" w:hAnsi="Courier New" w:cs="Courier New"/>
@@ -12601,6 +12812,7 @@
                               </w:rPr>
                               <w:t>(</w:t>
                             </w:r>
+                            <w:proofErr w:type="gramEnd"/>
                             <w:r>
                               <w:rPr>
                                 <w:rFonts w:ascii="Courier New" w:hAnsi="Courier New" w:cs="Courier New"/>
@@ -12764,6 +12976,7 @@
                               <w:t xml:space="preserve"> </w:t>
                             </w:r>
                             <w:proofErr w:type="spellStart"/>
+                            <w:proofErr w:type="gramStart"/>
                             <w:r>
                               <w:rPr>
                                 <w:rFonts w:ascii="Courier New" w:hAnsi="Courier New" w:cs="Courier New"/>
@@ -12787,6 +13000,7 @@
                               </w:rPr>
                               <w:t>(</w:t>
                             </w:r>
+                            <w:proofErr w:type="gramEnd"/>
                             <w:r>
                               <w:rPr>
                                 <w:rFonts w:ascii="Courier New" w:hAnsi="Courier New" w:cs="Courier New"/>
@@ -12950,6 +13164,7 @@
                               <w:t xml:space="preserve"> </w:t>
                             </w:r>
                             <w:proofErr w:type="spellStart"/>
+                            <w:proofErr w:type="gramStart"/>
                             <w:r>
                               <w:rPr>
                                 <w:rFonts w:ascii="Courier New" w:hAnsi="Courier New" w:cs="Courier New"/>
@@ -12974,6 +13189,7 @@
                               <w:t>(</w:t>
                             </w:r>
                             <w:proofErr w:type="spellStart"/>
+                            <w:proofErr w:type="gramEnd"/>
                             <w:r>
                               <w:rPr>
                                 <w:rFonts w:ascii="Courier New" w:hAnsi="Courier New" w:cs="Courier New"/>
@@ -13170,6 +13386,7 @@
                               <w:t xml:space="preserve"> </w:t>
                             </w:r>
                             <w:proofErr w:type="spellStart"/>
+                            <w:proofErr w:type="gramStart"/>
                             <w:r>
                               <w:rPr>
                                 <w:rFonts w:ascii="Courier New" w:hAnsi="Courier New" w:cs="Courier New"/>
@@ -13194,6 +13411,7 @@
                               <w:t>(</w:t>
                             </w:r>
                             <w:proofErr w:type="spellStart"/>
+                            <w:proofErr w:type="gramEnd"/>
                             <w:r>
                               <w:rPr>
                                 <w:rFonts w:ascii="Courier New" w:hAnsi="Courier New" w:cs="Courier New"/>
@@ -13511,6 +13729,7 @@
                               <w:t xml:space="preserve"> </w:t>
                             </w:r>
                             <w:proofErr w:type="spellStart"/>
+                            <w:proofErr w:type="gramStart"/>
                             <w:r>
                               <w:rPr>
                                 <w:rFonts w:ascii="Courier New" w:hAnsi="Courier New" w:cs="Courier New"/>
@@ -13534,6 +13753,7 @@
                               </w:rPr>
                               <w:t>(</w:t>
                             </w:r>
+                            <w:proofErr w:type="gramEnd"/>
                             <w:r>
                               <w:rPr>
                                 <w:rFonts w:ascii="Courier New" w:hAnsi="Courier New" w:cs="Courier New"/>
@@ -13791,6 +14011,7 @@
                         <w:t xml:space="preserve"> </w:t>
                       </w:r>
                       <w:proofErr w:type="spellStart"/>
+                      <w:proofErr w:type="gramStart"/>
                       <w:r>
                         <w:rPr>
                           <w:rFonts w:ascii="Courier New" w:hAnsi="Courier New" w:cs="Courier New"/>
@@ -13823,6 +14044,7 @@
                         </w:rPr>
                         <w:t>kalima</w:t>
                       </w:r>
+                      <w:proofErr w:type="gramEnd"/>
                       <w:r>
                         <w:rPr>
                           <w:rFonts w:ascii="Courier New" w:hAnsi="Courier New" w:cs="Courier New"/>
@@ -13918,6 +14140,7 @@
                         <w:t xml:space="preserve"> </w:t>
                       </w:r>
                       <w:proofErr w:type="spellStart"/>
+                      <w:proofErr w:type="gramStart"/>
                       <w:r>
                         <w:rPr>
                           <w:rFonts w:ascii="Courier New" w:hAnsi="Courier New" w:cs="Courier New"/>
@@ -13950,6 +14173,7 @@
                         </w:rPr>
                         <w:t>kalima</w:t>
                       </w:r>
+                      <w:proofErr w:type="gramEnd"/>
                       <w:r>
                         <w:rPr>
                           <w:rFonts w:ascii="Courier New" w:hAnsi="Courier New" w:cs="Courier New"/>
@@ -14045,6 +14269,7 @@
                         <w:t xml:space="preserve"> </w:t>
                       </w:r>
                       <w:proofErr w:type="spellStart"/>
+                      <w:proofErr w:type="gramStart"/>
                       <w:r>
                         <w:rPr>
                           <w:rFonts w:ascii="Courier New" w:hAnsi="Courier New" w:cs="Courier New"/>
@@ -14100,6 +14325,7 @@
                         <w:t>channels</w:t>
                       </w:r>
                       <w:proofErr w:type="spellEnd"/>
+                      <w:proofErr w:type="gramEnd"/>
                       <w:r>
                         <w:rPr>
                           <w:rFonts w:ascii="Courier New" w:hAnsi="Courier New" w:cs="Courier New"/>
@@ -14273,6 +14499,7 @@
                         <w:t xml:space="preserve"> </w:t>
                       </w:r>
                       <w:proofErr w:type="spellStart"/>
+                      <w:proofErr w:type="gramStart"/>
                       <w:r>
                         <w:rPr>
                           <w:rFonts w:ascii="Courier New" w:hAnsi="Courier New" w:cs="Courier New"/>
@@ -14306,6 +14533,7 @@
                         </w:rPr>
                         <w:t>:</w:t>
                       </w:r>
+                      <w:proofErr w:type="gramEnd"/>
                       <w:r>
                         <w:rPr>
                           <w:rFonts w:ascii="Courier New" w:hAnsi="Courier New" w:cs="Courier New"/>
@@ -14417,6 +14645,7 @@
                         <w:t xml:space="preserve"> </w:t>
                       </w:r>
                       <w:proofErr w:type="spellStart"/>
+                      <w:proofErr w:type="gramStart"/>
                       <w:r>
                         <w:rPr>
                           <w:rFonts w:ascii="Courier New" w:hAnsi="Courier New" w:cs="Courier New"/>
@@ -14438,7 +14667,20 @@
                           <w:szCs w:val="20"/>
                           <w:lang w:val="en-GB"/>
                         </w:rPr>
-                        <w:t>()</w:t>
+                        <w:t>(</w:t>
+                      </w:r>
+                      <w:proofErr w:type="gramEnd"/>
+                      <w:r>
+                        <w:rPr>
+                          <w:rFonts w:ascii="Courier New" w:hAnsi="Courier New" w:cs="Courier New"/>
+                          <w:b/>
+                          <w:bCs/>
+                          <w:color w:val="000080"/>
+                          <w:sz w:val="20"/>
+                          <w:szCs w:val="20"/>
+                          <w:lang w:val="en-GB"/>
+                        </w:rPr>
+                        <w:t>)</w:t>
                       </w:r>
                       <w:r>
                         <w:rPr>
@@ -14569,6 +14811,7 @@
                         <w:t xml:space="preserve"> </w:t>
                       </w:r>
                       <w:proofErr w:type="spellStart"/>
+                      <w:proofErr w:type="gramStart"/>
                       <w:r>
                         <w:rPr>
                           <w:rFonts w:ascii="Courier New" w:hAnsi="Courier New" w:cs="Courier New"/>
@@ -14593,6 +14836,7 @@
                         <w:t>(</w:t>
                       </w:r>
                       <w:proofErr w:type="spellStart"/>
+                      <w:proofErr w:type="gramEnd"/>
                       <w:r>
                         <w:rPr>
                           <w:rFonts w:ascii="Courier New" w:hAnsi="Courier New" w:cs="Courier New"/>
@@ -14811,6 +15055,7 @@
                         <w:t xml:space="preserve"> </w:t>
                       </w:r>
                       <w:proofErr w:type="spellStart"/>
+                      <w:proofErr w:type="gramStart"/>
                       <w:r>
                         <w:rPr>
                           <w:rFonts w:ascii="Courier New" w:hAnsi="Courier New" w:cs="Courier New"/>
@@ -14835,6 +15080,7 @@
                         <w:t>(</w:t>
                       </w:r>
                       <w:proofErr w:type="spellStart"/>
+                      <w:proofErr w:type="gramEnd"/>
                       <w:r>
                         <w:rPr>
                           <w:rFonts w:ascii="Courier New" w:hAnsi="Courier New" w:cs="Courier New"/>
@@ -15060,7 +15306,18 @@
                           <w:szCs w:val="20"/>
                           <w:lang w:val="en-GB"/>
                         </w:rPr>
-                        <w:t xml:space="preserve"> disconnected</w:t>
+                        <w:t xml:space="preserve"> </w:t>
+                      </w:r>
+                      <w:proofErr w:type="gramStart"/>
+                      <w:r>
+                        <w:rPr>
+                          <w:rFonts w:ascii="Courier New" w:hAnsi="Courier New" w:cs="Courier New"/>
+                          <w:color w:val="000000"/>
+                          <w:sz w:val="20"/>
+                          <w:szCs w:val="20"/>
+                          <w:lang w:val="en-GB"/>
+                        </w:rPr>
+                        <w:t>disconnected</w:t>
                       </w:r>
                       <w:r>
                         <w:rPr>
@@ -15074,6 +15331,7 @@
                         </w:rPr>
                         <w:t>(</w:t>
                       </w:r>
+                      <w:proofErr w:type="gramEnd"/>
                       <w:r>
                         <w:rPr>
                           <w:rFonts w:ascii="Courier New" w:hAnsi="Courier New" w:cs="Courier New"/>
@@ -15267,6 +15525,7 @@
                         <w:t xml:space="preserve"> </w:t>
                       </w:r>
                       <w:proofErr w:type="spellStart"/>
+                      <w:proofErr w:type="gramStart"/>
                       <w:r>
                         <w:rPr>
                           <w:rFonts w:ascii="Courier New" w:hAnsi="Courier New" w:cs="Courier New"/>
@@ -15290,6 +15549,7 @@
                         </w:rPr>
                         <w:t>(</w:t>
                       </w:r>
+                      <w:proofErr w:type="gramEnd"/>
                       <w:r>
                         <w:rPr>
                           <w:rFonts w:ascii="Courier New" w:hAnsi="Courier New" w:cs="Courier New"/>
@@ -15527,6 +15787,7 @@
                         <w:t xml:space="preserve"> </w:t>
                       </w:r>
                       <w:proofErr w:type="spellStart"/>
+                      <w:proofErr w:type="gramStart"/>
                       <w:r>
                         <w:rPr>
                           <w:rFonts w:ascii="Courier New" w:hAnsi="Courier New" w:cs="Courier New"/>
@@ -15550,6 +15811,7 @@
                         </w:rPr>
                         <w:t>(</w:t>
                       </w:r>
+                      <w:proofErr w:type="gramEnd"/>
                       <w:r>
                         <w:rPr>
                           <w:rFonts w:ascii="Courier New" w:hAnsi="Courier New" w:cs="Courier New"/>
@@ -15743,6 +16005,7 @@
                         <w:t xml:space="preserve"> </w:t>
                       </w:r>
                       <w:proofErr w:type="spellStart"/>
+                      <w:proofErr w:type="gramStart"/>
                       <w:r>
                         <w:rPr>
                           <w:rFonts w:ascii="Courier New" w:hAnsi="Courier New" w:cs="Courier New"/>
@@ -15766,6 +16029,7 @@
                         </w:rPr>
                         <w:t>(</w:t>
                       </w:r>
+                      <w:proofErr w:type="gramEnd"/>
                       <w:r>
                         <w:rPr>
                           <w:rFonts w:ascii="Courier New" w:hAnsi="Courier New" w:cs="Courier New"/>
@@ -15917,6 +16181,7 @@
                         <w:t xml:space="preserve"> </w:t>
                       </w:r>
                       <w:proofErr w:type="spellStart"/>
+                      <w:proofErr w:type="gramStart"/>
                       <w:r>
                         <w:rPr>
                           <w:rFonts w:ascii="Courier New" w:hAnsi="Courier New" w:cs="Courier New"/>
@@ -15940,6 +16205,7 @@
                         </w:rPr>
                         <w:t>(</w:t>
                       </w:r>
+                      <w:proofErr w:type="gramEnd"/>
                       <w:r>
                         <w:rPr>
                           <w:rFonts w:ascii="Courier New" w:hAnsi="Courier New" w:cs="Courier New"/>
@@ -16101,6 +16367,7 @@
                         <w:t xml:space="preserve"> </w:t>
                       </w:r>
                       <w:proofErr w:type="spellStart"/>
+                      <w:proofErr w:type="gramStart"/>
                       <w:r>
                         <w:rPr>
                           <w:rFonts w:ascii="Courier New" w:hAnsi="Courier New" w:cs="Courier New"/>
@@ -16124,6 +16391,7 @@
                         </w:rPr>
                         <w:t>(</w:t>
                       </w:r>
+                      <w:proofErr w:type="gramEnd"/>
                       <w:r>
                         <w:rPr>
                           <w:rFonts w:ascii="Courier New" w:hAnsi="Courier New" w:cs="Courier New"/>
@@ -16287,6 +16555,7 @@
                         <w:t xml:space="preserve"> </w:t>
                       </w:r>
                       <w:proofErr w:type="spellStart"/>
+                      <w:proofErr w:type="gramStart"/>
                       <w:r>
                         <w:rPr>
                           <w:rFonts w:ascii="Courier New" w:hAnsi="Courier New" w:cs="Courier New"/>
@@ -16310,6 +16579,7 @@
                         </w:rPr>
                         <w:t>(</w:t>
                       </w:r>
+                      <w:proofErr w:type="gramEnd"/>
                       <w:r>
                         <w:rPr>
                           <w:rFonts w:ascii="Courier New" w:hAnsi="Courier New" w:cs="Courier New"/>
@@ -16473,6 +16743,7 @@
                         <w:t xml:space="preserve"> </w:t>
                       </w:r>
                       <w:proofErr w:type="spellStart"/>
+                      <w:proofErr w:type="gramStart"/>
                       <w:r>
                         <w:rPr>
                           <w:rFonts w:ascii="Courier New" w:hAnsi="Courier New" w:cs="Courier New"/>
@@ -16497,6 +16768,7 @@
                         <w:t>(</w:t>
                       </w:r>
                       <w:proofErr w:type="spellStart"/>
+                      <w:proofErr w:type="gramEnd"/>
                       <w:r>
                         <w:rPr>
                           <w:rFonts w:ascii="Courier New" w:hAnsi="Courier New" w:cs="Courier New"/>
@@ -16693,6 +16965,7 @@
                         <w:t xml:space="preserve"> </w:t>
                       </w:r>
                       <w:proofErr w:type="spellStart"/>
+                      <w:proofErr w:type="gramStart"/>
                       <w:r>
                         <w:rPr>
                           <w:rFonts w:ascii="Courier New" w:hAnsi="Courier New" w:cs="Courier New"/>
@@ -16717,6 +16990,7 @@
                         <w:t>(</w:t>
                       </w:r>
                       <w:proofErr w:type="spellStart"/>
+                      <w:proofErr w:type="gramEnd"/>
                       <w:r>
                         <w:rPr>
                           <w:rFonts w:ascii="Courier New" w:hAnsi="Courier New" w:cs="Courier New"/>
@@ -17034,6 +17308,7 @@
                         <w:t xml:space="preserve"> </w:t>
                       </w:r>
                       <w:proofErr w:type="spellStart"/>
+                      <w:proofErr w:type="gramStart"/>
                       <w:r>
                         <w:rPr>
                           <w:rFonts w:ascii="Courier New" w:hAnsi="Courier New" w:cs="Courier New"/>
@@ -17057,6 +17332,7 @@
                         </w:rPr>
                         <w:t>(</w:t>
                       </w:r>
+                      <w:proofErr w:type="gramEnd"/>
                       <w:r>
                         <w:rPr>
                           <w:rFonts w:ascii="Courier New" w:hAnsi="Courier New" w:cs="Courier New"/>
@@ -17407,6 +17683,7 @@
                               <w:t xml:space="preserve"> </w:t>
                             </w:r>
                             <w:proofErr w:type="spellStart"/>
+                            <w:proofErr w:type="gramStart"/>
                             <w:r>
                               <w:rPr>
                                 <w:rFonts w:ascii="Courier New" w:hAnsi="Courier New" w:cs="Courier New"/>
@@ -17439,6 +17716,7 @@
                               </w:rPr>
                               <w:t>kalima</w:t>
                             </w:r>
+                            <w:proofErr w:type="gramEnd"/>
                             <w:r>
                               <w:rPr>
                                 <w:rFonts w:ascii="Courier New" w:hAnsi="Courier New" w:cs="Courier New"/>
@@ -17534,6 +17812,7 @@
                               <w:t xml:space="preserve"> </w:t>
                             </w:r>
                             <w:proofErr w:type="spellStart"/>
+                            <w:proofErr w:type="gramStart"/>
                             <w:r>
                               <w:rPr>
                                 <w:rFonts w:ascii="Courier New" w:hAnsi="Courier New" w:cs="Courier New"/>
@@ -17566,6 +17845,7 @@
                               </w:rPr>
                               <w:t>kalima</w:t>
                             </w:r>
+                            <w:proofErr w:type="gramEnd"/>
                             <w:r>
                               <w:rPr>
                                 <w:rFonts w:ascii="Courier New" w:hAnsi="Courier New" w:cs="Courier New"/>
@@ -17661,6 +17941,7 @@
                               <w:t xml:space="preserve"> </w:t>
                             </w:r>
                             <w:proofErr w:type="spellStart"/>
+                            <w:proofErr w:type="gramStart"/>
                             <w:r>
                               <w:rPr>
                                 <w:rFonts w:ascii="Courier New" w:hAnsi="Courier New" w:cs="Courier New"/>
@@ -17693,6 +17974,7 @@
                               </w:rPr>
                               <w:t>kalima</w:t>
                             </w:r>
+                            <w:proofErr w:type="gramEnd"/>
                             <w:r>
                               <w:rPr>
                                 <w:rFonts w:ascii="Courier New" w:hAnsi="Courier New" w:cs="Courier New"/>
@@ -17903,6 +18185,7 @@
                               <w:t xml:space="preserve"> </w:t>
                             </w:r>
                             <w:proofErr w:type="spellStart"/>
+                            <w:proofErr w:type="gramStart"/>
                             <w:r>
                               <w:rPr>
                                 <w:rFonts w:ascii="Courier New" w:hAnsi="Courier New" w:cs="Courier New"/>
@@ -17936,6 +18219,7 @@
                               <w:t>extensions</w:t>
                             </w:r>
                             <w:proofErr w:type="spellEnd"/>
+                            <w:proofErr w:type="gramEnd"/>
                             <w:r>
                               <w:rPr>
                                 <w:rFonts w:ascii="Courier New" w:hAnsi="Courier New" w:cs="Courier New"/>
@@ -18106,7 +18390,18 @@
                                 <w:szCs w:val="20"/>
                                 <w:lang w:val="en-GB"/>
                               </w:rPr>
-                              <w:t xml:space="preserve"> Client </w:t>
+                              <w:t xml:space="preserve"> </w:t>
+                            </w:r>
+                            <w:proofErr w:type="gramStart"/>
+                            <w:r>
+                              <w:rPr>
+                                <w:rFonts w:ascii="Courier New" w:hAnsi="Courier New" w:cs="Courier New"/>
+                                <w:color w:val="000000"/>
+                                <w:sz w:val="20"/>
+                                <w:szCs w:val="20"/>
+                                <w:lang w:val="en-GB"/>
+                              </w:rPr>
+                              <w:t xml:space="preserve">Client </w:t>
                             </w:r>
                             <w:r>
                               <w:rPr>
@@ -18120,6 +18415,7 @@
                               </w:rPr>
                               <w:t>:</w:t>
                             </w:r>
+                            <w:proofErr w:type="gramEnd"/>
                             <w:r>
                               <w:rPr>
                                 <w:rFonts w:ascii="Courier New" w:hAnsi="Courier New" w:cs="Courier New"/>
@@ -18733,6 +19029,7 @@
                               </w:rPr>
                               <w:t xml:space="preserve"> </w:t>
                             </w:r>
+                            <w:proofErr w:type="gramStart"/>
                             <w:r>
                               <w:rPr>
                                 <w:rFonts w:ascii="Courier New" w:hAnsi="Courier New" w:cs="Courier New"/>
@@ -18753,7 +19050,20 @@
                                 <w:szCs w:val="20"/>
                                 <w:lang w:val="en-GB"/>
                               </w:rPr>
-                              <w:t>[]</w:t>
+                              <w:t>[</w:t>
+                            </w:r>
+                            <w:proofErr w:type="gramEnd"/>
+                            <w:r>
+                              <w:rPr>
+                                <w:rFonts w:ascii="Courier New" w:hAnsi="Courier New" w:cs="Courier New"/>
+                                <w:b/>
+                                <w:bCs/>
+                                <w:color w:val="000080"/>
+                                <w:sz w:val="20"/>
+                                <w:szCs w:val="20"/>
+                                <w:lang w:val="en-GB"/>
+                              </w:rPr>
+                              <w:t>]</w:t>
                             </w:r>
                             <w:r>
                               <w:rPr>
@@ -18905,6 +19215,7 @@
                               </w:rPr>
                               <w:t>(</w:t>
                             </w:r>
+                            <w:proofErr w:type="gramStart"/>
                             <w:r>
                               <w:rPr>
                                 <w:rFonts w:ascii="Courier New" w:hAnsi="Courier New" w:cs="Courier New"/>
@@ -18925,7 +19236,20 @@
                                 <w:szCs w:val="20"/>
                                 <w:lang w:val="en-GB"/>
                               </w:rPr>
-                              <w:t>[]</w:t>
+                              <w:t>[</w:t>
+                            </w:r>
+                            <w:proofErr w:type="gramEnd"/>
+                            <w:r>
+                              <w:rPr>
+                                <w:rFonts w:ascii="Courier New" w:hAnsi="Courier New" w:cs="Courier New"/>
+                                <w:b/>
+                                <w:bCs/>
+                                <w:color w:val="000080"/>
+                                <w:sz w:val="20"/>
+                                <w:szCs w:val="20"/>
+                                <w:lang w:val="en-GB"/>
+                              </w:rPr>
+                              <w:t>]</w:t>
                             </w:r>
                             <w:r>
                               <w:rPr>
@@ -19420,6 +19744,7 @@
                               <w:t xml:space="preserve">  </w:t>
                             </w:r>
                             <w:proofErr w:type="spellStart"/>
+                            <w:proofErr w:type="gramStart"/>
                             <w:r>
                               <w:rPr>
                                 <w:rFonts w:ascii="Courier New" w:hAnsi="Courier New" w:cs="Courier New"/>
@@ -19453,6 +19778,7 @@
                               <w:t>printStackTrace</w:t>
                             </w:r>
                             <w:proofErr w:type="spellEnd"/>
+                            <w:proofErr w:type="gramEnd"/>
                             <w:r>
                               <w:rPr>
                                 <w:rFonts w:ascii="Courier New" w:hAnsi="Courier New" w:cs="Courier New"/>
@@ -19623,6 +19949,7 @@
                               </w:rPr>
                               <w:t>(</w:t>
                             </w:r>
+                            <w:proofErr w:type="gramStart"/>
                             <w:r>
                               <w:rPr>
                                 <w:rFonts w:ascii="Courier New" w:hAnsi="Courier New" w:cs="Courier New"/>
@@ -19643,7 +19970,20 @@
                                 <w:szCs w:val="20"/>
                                 <w:lang w:val="en-GB"/>
                               </w:rPr>
-                              <w:t>[]</w:t>
+                              <w:t>[</w:t>
+                            </w:r>
+                            <w:proofErr w:type="gramEnd"/>
+                            <w:r>
+                              <w:rPr>
+                                <w:rFonts w:ascii="Courier New" w:hAnsi="Courier New" w:cs="Courier New"/>
+                                <w:b/>
+                                <w:bCs/>
+                                <w:color w:val="000080"/>
+                                <w:sz w:val="20"/>
+                                <w:szCs w:val="20"/>
+                                <w:lang w:val="en-GB"/>
+                              </w:rPr>
+                              <w:t>]</w:t>
                             </w:r>
                             <w:r>
                               <w:rPr>
@@ -19842,6 +20182,7 @@
                               <w:t>(</w:t>
                             </w:r>
                             <w:proofErr w:type="spellStart"/>
+                            <w:proofErr w:type="gramStart"/>
                             <w:r>
                               <w:rPr>
                                 <w:rFonts w:ascii="Courier New" w:hAnsi="Courier New" w:cs="Courier New"/>
@@ -19865,6 +20206,7 @@
                               </w:rPr>
                               <w:t>[</w:t>
                             </w:r>
+                            <w:proofErr w:type="gramEnd"/>
                             <w:r>
                               <w:rPr>
                                 <w:rFonts w:ascii="Courier New" w:hAnsi="Courier New" w:cs="Courier New"/>
@@ -19978,7 +20320,20 @@
                                 <w:szCs w:val="20"/>
                                 <w:lang w:val="en-GB"/>
                               </w:rPr>
-                              <w:t>().</w:t>
+                              <w:t>(</w:t>
+                            </w:r>
+                            <w:proofErr w:type="gramStart"/>
+                            <w:r>
+                              <w:rPr>
+                                <w:rFonts w:ascii="Courier New" w:hAnsi="Courier New" w:cs="Courier New"/>
+                                <w:b/>
+                                <w:bCs/>
+                                <w:color w:val="000080"/>
+                                <w:sz w:val="20"/>
+                                <w:szCs w:val="20"/>
+                                <w:lang w:val="en-GB"/>
+                              </w:rPr>
+                              <w:t>).</w:t>
                             </w:r>
                             <w:proofErr w:type="spellStart"/>
                             <w:r>
@@ -19992,6 +20347,7 @@
                               <w:t>getLogger</w:t>
                             </w:r>
                             <w:proofErr w:type="spellEnd"/>
+                            <w:proofErr w:type="gramEnd"/>
                             <w:r>
                               <w:rPr>
                                 <w:rFonts w:ascii="Courier New" w:hAnsi="Courier New" w:cs="Courier New"/>
@@ -20030,6 +20386,7 @@
                               <w:t xml:space="preserve">       </w:t>
                             </w:r>
                             <w:proofErr w:type="spellStart"/>
+                            <w:proofErr w:type="gramStart"/>
                             <w:r>
                               <w:rPr>
                                 <w:rFonts w:ascii="Courier New" w:hAnsi="Courier New" w:cs="Courier New"/>
@@ -20051,7 +20408,20 @@
                                 <w:szCs w:val="20"/>
                                 <w:lang w:val="en-GB"/>
                               </w:rPr>
-                              <w:t>();</w:t>
+                              <w:t>(</w:t>
+                            </w:r>
+                            <w:proofErr w:type="gramEnd"/>
+                            <w:r>
+                              <w:rPr>
+                                <w:rFonts w:ascii="Courier New" w:hAnsi="Courier New" w:cs="Courier New"/>
+                                <w:b/>
+                                <w:bCs/>
+                                <w:color w:val="000080"/>
+                                <w:sz w:val="20"/>
+                                <w:szCs w:val="20"/>
+                                <w:lang w:val="en-GB"/>
+                              </w:rPr>
+                              <w:t>);</w:t>
                             </w:r>
                           </w:p>
                           <w:p>
@@ -20079,6 +20449,7 @@
                               <w:t xml:space="preserve">       </w:t>
                             </w:r>
                             <w:proofErr w:type="spellStart"/>
+                            <w:proofErr w:type="gramStart"/>
                             <w:r>
                               <w:rPr>
                                 <w:rFonts w:ascii="Courier New" w:hAnsi="Courier New" w:cs="Courier New"/>
@@ -20156,6 +20527,7 @@
                               <w:t>Sleep</w:t>
                             </w:r>
                             <w:proofErr w:type="spellEnd"/>
+                            <w:proofErr w:type="gramEnd"/>
                             <w:r>
                               <w:rPr>
                                 <w:rFonts w:ascii="Courier New" w:hAnsi="Courier New" w:cs="Courier New"/>
@@ -20754,6 +21126,7 @@
                               <w:t xml:space="preserve"> </w:t>
                             </w:r>
                             <w:proofErr w:type="spellStart"/>
+                            <w:proofErr w:type="gramStart"/>
                             <w:r>
                               <w:rPr>
                                 <w:rFonts w:ascii="Courier New" w:hAnsi="Courier New" w:cs="Courier New"/>
@@ -20777,6 +21150,7 @@
                               </w:rPr>
                               <w:t>(</w:t>
                             </w:r>
+                            <w:proofErr w:type="gramEnd"/>
                             <w:r>
                               <w:rPr>
                                 <w:rFonts w:ascii="Courier New" w:hAnsi="Courier New" w:cs="Courier New"/>
@@ -20825,6 +21199,7 @@
                               <w:t xml:space="preserve">         </w:t>
                             </w:r>
                             <w:proofErr w:type="spellStart"/>
+                            <w:proofErr w:type="gramStart"/>
                             <w:r>
                               <w:rPr>
                                 <w:rFonts w:ascii="Courier New" w:hAnsi="Courier New" w:cs="Courier New"/>
@@ -20858,6 +21233,7 @@
                               <w:t>sendToNotaryNodes</w:t>
                             </w:r>
                             <w:proofErr w:type="spellEnd"/>
+                            <w:proofErr w:type="gramEnd"/>
                             <w:r>
                               <w:rPr>
                                 <w:rFonts w:ascii="Courier New" w:hAnsi="Courier New" w:cs="Courier New"/>
@@ -21251,6 +21627,7 @@
                               <w:t xml:space="preserve">         </w:t>
                             </w:r>
                             <w:proofErr w:type="spellStart"/>
+                            <w:proofErr w:type="gramStart"/>
                             <w:r>
                               <w:rPr>
                                 <w:rFonts w:ascii="Courier New" w:hAnsi="Courier New" w:cs="Courier New"/>
@@ -21321,6 +21698,7 @@
                               <w:t>Sleep</w:t>
                             </w:r>
                             <w:proofErr w:type="spellEnd"/>
+                            <w:proofErr w:type="gramEnd"/>
                             <w:r>
                               <w:rPr>
                                 <w:rFonts w:ascii="Courier New" w:hAnsi="Courier New" w:cs="Courier New"/>
@@ -21529,6 +21907,7 @@
                         <w:t xml:space="preserve"> </w:t>
                       </w:r>
                       <w:proofErr w:type="spellStart"/>
+                      <w:proofErr w:type="gramStart"/>
                       <w:r>
                         <w:rPr>
                           <w:rFonts w:ascii="Courier New" w:hAnsi="Courier New" w:cs="Courier New"/>
@@ -21561,6 +21940,7 @@
                         </w:rPr>
                         <w:t>kalima</w:t>
                       </w:r>
+                      <w:proofErr w:type="gramEnd"/>
                       <w:r>
                         <w:rPr>
                           <w:rFonts w:ascii="Courier New" w:hAnsi="Courier New" w:cs="Courier New"/>
@@ -21656,6 +22036,7 @@
                         <w:t xml:space="preserve"> </w:t>
                       </w:r>
                       <w:proofErr w:type="spellStart"/>
+                      <w:proofErr w:type="gramStart"/>
                       <w:r>
                         <w:rPr>
                           <w:rFonts w:ascii="Courier New" w:hAnsi="Courier New" w:cs="Courier New"/>
@@ -21688,6 +22069,7 @@
                         </w:rPr>
                         <w:t>kalima</w:t>
                       </w:r>
+                      <w:proofErr w:type="gramEnd"/>
                       <w:r>
                         <w:rPr>
                           <w:rFonts w:ascii="Courier New" w:hAnsi="Courier New" w:cs="Courier New"/>
@@ -21783,6 +22165,7 @@
                         <w:t xml:space="preserve"> </w:t>
                       </w:r>
                       <w:proofErr w:type="spellStart"/>
+                      <w:proofErr w:type="gramStart"/>
                       <w:r>
                         <w:rPr>
                           <w:rFonts w:ascii="Courier New" w:hAnsi="Courier New" w:cs="Courier New"/>
@@ -21815,6 +22198,7 @@
                         </w:rPr>
                         <w:t>kalima</w:t>
                       </w:r>
+                      <w:proofErr w:type="gramEnd"/>
                       <w:r>
                         <w:rPr>
                           <w:rFonts w:ascii="Courier New" w:hAnsi="Courier New" w:cs="Courier New"/>
@@ -22025,6 +22409,7 @@
                         <w:t xml:space="preserve"> </w:t>
                       </w:r>
                       <w:proofErr w:type="spellStart"/>
+                      <w:proofErr w:type="gramStart"/>
                       <w:r>
                         <w:rPr>
                           <w:rFonts w:ascii="Courier New" w:hAnsi="Courier New" w:cs="Courier New"/>
@@ -22058,6 +22443,7 @@
                         <w:t>extensions</w:t>
                       </w:r>
                       <w:proofErr w:type="spellEnd"/>
+                      <w:proofErr w:type="gramEnd"/>
                       <w:r>
                         <w:rPr>
                           <w:rFonts w:ascii="Courier New" w:hAnsi="Courier New" w:cs="Courier New"/>
@@ -22228,7 +22614,18 @@
                           <w:szCs w:val="20"/>
                           <w:lang w:val="en-GB"/>
                         </w:rPr>
-                        <w:t xml:space="preserve"> Client </w:t>
+                        <w:t xml:space="preserve"> </w:t>
+                      </w:r>
+                      <w:proofErr w:type="gramStart"/>
+                      <w:r>
+                        <w:rPr>
+                          <w:rFonts w:ascii="Courier New" w:hAnsi="Courier New" w:cs="Courier New"/>
+                          <w:color w:val="000000"/>
+                          <w:sz w:val="20"/>
+                          <w:szCs w:val="20"/>
+                          <w:lang w:val="en-GB"/>
+                        </w:rPr>
+                        <w:t xml:space="preserve">Client </w:t>
                       </w:r>
                       <w:r>
                         <w:rPr>
@@ -22242,6 +22639,7 @@
                         </w:rPr>
                         <w:t>:</w:t>
                       </w:r>
+                      <w:proofErr w:type="gramEnd"/>
                       <w:r>
                         <w:rPr>
                           <w:rFonts w:ascii="Courier New" w:hAnsi="Courier New" w:cs="Courier New"/>
@@ -22855,6 +23253,7 @@
                         </w:rPr>
                         <w:t xml:space="preserve"> </w:t>
                       </w:r>
+                      <w:proofErr w:type="gramStart"/>
                       <w:r>
                         <w:rPr>
                           <w:rFonts w:ascii="Courier New" w:hAnsi="Courier New" w:cs="Courier New"/>
@@ -22875,7 +23274,20 @@
                           <w:szCs w:val="20"/>
                           <w:lang w:val="en-GB"/>
                         </w:rPr>
-                        <w:t>[]</w:t>
+                        <w:t>[</w:t>
+                      </w:r>
+                      <w:proofErr w:type="gramEnd"/>
+                      <w:r>
+                        <w:rPr>
+                          <w:rFonts w:ascii="Courier New" w:hAnsi="Courier New" w:cs="Courier New"/>
+                          <w:b/>
+                          <w:bCs/>
+                          <w:color w:val="000080"/>
+                          <w:sz w:val="20"/>
+                          <w:szCs w:val="20"/>
+                          <w:lang w:val="en-GB"/>
+                        </w:rPr>
+                        <w:t>]</w:t>
                       </w:r>
                       <w:r>
                         <w:rPr>
@@ -23027,6 +23439,7 @@
                         </w:rPr>
                         <w:t>(</w:t>
                       </w:r>
+                      <w:proofErr w:type="gramStart"/>
                       <w:r>
                         <w:rPr>
                           <w:rFonts w:ascii="Courier New" w:hAnsi="Courier New" w:cs="Courier New"/>
@@ -23047,7 +23460,20 @@
                           <w:szCs w:val="20"/>
                           <w:lang w:val="en-GB"/>
                         </w:rPr>
-                        <w:t>[]</w:t>
+                        <w:t>[</w:t>
+                      </w:r>
+                      <w:proofErr w:type="gramEnd"/>
+                      <w:r>
+                        <w:rPr>
+                          <w:rFonts w:ascii="Courier New" w:hAnsi="Courier New" w:cs="Courier New"/>
+                          <w:b/>
+                          <w:bCs/>
+                          <w:color w:val="000080"/>
+                          <w:sz w:val="20"/>
+                          <w:szCs w:val="20"/>
+                          <w:lang w:val="en-GB"/>
+                        </w:rPr>
+                        <w:t>]</w:t>
                       </w:r>
                       <w:r>
                         <w:rPr>
@@ -23542,6 +23968,7 @@
                         <w:t xml:space="preserve">  </w:t>
                       </w:r>
                       <w:proofErr w:type="spellStart"/>
+                      <w:proofErr w:type="gramStart"/>
                       <w:r>
                         <w:rPr>
                           <w:rFonts w:ascii="Courier New" w:hAnsi="Courier New" w:cs="Courier New"/>
@@ -23575,6 +24002,7 @@
                         <w:t>printStackTrace</w:t>
                       </w:r>
                       <w:proofErr w:type="spellEnd"/>
+                      <w:proofErr w:type="gramEnd"/>
                       <w:r>
                         <w:rPr>
                           <w:rFonts w:ascii="Courier New" w:hAnsi="Courier New" w:cs="Courier New"/>
@@ -23745,6 +24173,7 @@
                         </w:rPr>
                         <w:t>(</w:t>
                       </w:r>
+                      <w:proofErr w:type="gramStart"/>
                       <w:r>
                         <w:rPr>
                           <w:rFonts w:ascii="Courier New" w:hAnsi="Courier New" w:cs="Courier New"/>
@@ -23765,7 +24194,20 @@
                           <w:szCs w:val="20"/>
                           <w:lang w:val="en-GB"/>
                         </w:rPr>
-                        <w:t>[]</w:t>
+                        <w:t>[</w:t>
+                      </w:r>
+                      <w:proofErr w:type="gramEnd"/>
+                      <w:r>
+                        <w:rPr>
+                          <w:rFonts w:ascii="Courier New" w:hAnsi="Courier New" w:cs="Courier New"/>
+                          <w:b/>
+                          <w:bCs/>
+                          <w:color w:val="000080"/>
+                          <w:sz w:val="20"/>
+                          <w:szCs w:val="20"/>
+                          <w:lang w:val="en-GB"/>
+                        </w:rPr>
+                        <w:t>]</w:t>
                       </w:r>
                       <w:r>
                         <w:rPr>
@@ -23964,6 +24406,7 @@
                         <w:t>(</w:t>
                       </w:r>
                       <w:proofErr w:type="spellStart"/>
+                      <w:proofErr w:type="gramStart"/>
                       <w:r>
                         <w:rPr>
                           <w:rFonts w:ascii="Courier New" w:hAnsi="Courier New" w:cs="Courier New"/>
@@ -23987,6 +24430,7 @@
                         </w:rPr>
                         <w:t>[</w:t>
                       </w:r>
+                      <w:proofErr w:type="gramEnd"/>
                       <w:r>
                         <w:rPr>
                           <w:rFonts w:ascii="Courier New" w:hAnsi="Courier New" w:cs="Courier New"/>
@@ -24100,7 +24544,20 @@
                           <w:szCs w:val="20"/>
                           <w:lang w:val="en-GB"/>
                         </w:rPr>
-                        <w:t>().</w:t>
+                        <w:t>(</w:t>
+                      </w:r>
+                      <w:proofErr w:type="gramStart"/>
+                      <w:r>
+                        <w:rPr>
+                          <w:rFonts w:ascii="Courier New" w:hAnsi="Courier New" w:cs="Courier New"/>
+                          <w:b/>
+                          <w:bCs/>
+                          <w:color w:val="000080"/>
+                          <w:sz w:val="20"/>
+                          <w:szCs w:val="20"/>
+                          <w:lang w:val="en-GB"/>
+                        </w:rPr>
+                        <w:t>).</w:t>
                       </w:r>
                       <w:proofErr w:type="spellStart"/>
                       <w:r>
@@ -24114,6 +24571,7 @@
                         <w:t>getLogger</w:t>
                       </w:r>
                       <w:proofErr w:type="spellEnd"/>
+                      <w:proofErr w:type="gramEnd"/>
                       <w:r>
                         <w:rPr>
                           <w:rFonts w:ascii="Courier New" w:hAnsi="Courier New" w:cs="Courier New"/>
@@ -24152,6 +24610,7 @@
                         <w:t xml:space="preserve">       </w:t>
                       </w:r>
                       <w:proofErr w:type="spellStart"/>
+                      <w:proofErr w:type="gramStart"/>
                       <w:r>
                         <w:rPr>
                           <w:rFonts w:ascii="Courier New" w:hAnsi="Courier New" w:cs="Courier New"/>
@@ -24173,7 +24632,20 @@
                           <w:szCs w:val="20"/>
                           <w:lang w:val="en-GB"/>
                         </w:rPr>
-                        <w:t>();</w:t>
+                        <w:t>(</w:t>
+                      </w:r>
+                      <w:proofErr w:type="gramEnd"/>
+                      <w:r>
+                        <w:rPr>
+                          <w:rFonts w:ascii="Courier New" w:hAnsi="Courier New" w:cs="Courier New"/>
+                          <w:b/>
+                          <w:bCs/>
+                          <w:color w:val="000080"/>
+                          <w:sz w:val="20"/>
+                          <w:szCs w:val="20"/>
+                          <w:lang w:val="en-GB"/>
+                        </w:rPr>
+                        <w:t>);</w:t>
                       </w:r>
                     </w:p>
                     <w:p>
@@ -24201,6 +24673,7 @@
                         <w:t xml:space="preserve">       </w:t>
                       </w:r>
                       <w:proofErr w:type="spellStart"/>
+                      <w:proofErr w:type="gramStart"/>
                       <w:r>
                         <w:rPr>
                           <w:rFonts w:ascii="Courier New" w:hAnsi="Courier New" w:cs="Courier New"/>
@@ -24278,6 +24751,7 @@
                         <w:t>Sleep</w:t>
                       </w:r>
                       <w:proofErr w:type="spellEnd"/>
+                      <w:proofErr w:type="gramEnd"/>
                       <w:r>
                         <w:rPr>
                           <w:rFonts w:ascii="Courier New" w:hAnsi="Courier New" w:cs="Courier New"/>
@@ -24876,6 +25350,7 @@
                         <w:t xml:space="preserve"> </w:t>
                       </w:r>
                       <w:proofErr w:type="spellStart"/>
+                      <w:proofErr w:type="gramStart"/>
                       <w:r>
                         <w:rPr>
                           <w:rFonts w:ascii="Courier New" w:hAnsi="Courier New" w:cs="Courier New"/>
@@ -24899,6 +25374,7 @@
                         </w:rPr>
                         <w:t>(</w:t>
                       </w:r>
+                      <w:proofErr w:type="gramEnd"/>
                       <w:r>
                         <w:rPr>
                           <w:rFonts w:ascii="Courier New" w:hAnsi="Courier New" w:cs="Courier New"/>
@@ -24947,6 +25423,7 @@
                         <w:t xml:space="preserve">         </w:t>
                       </w:r>
                       <w:proofErr w:type="spellStart"/>
+                      <w:proofErr w:type="gramStart"/>
                       <w:r>
                         <w:rPr>
                           <w:rFonts w:ascii="Courier New" w:hAnsi="Courier New" w:cs="Courier New"/>
@@ -24980,6 +25457,7 @@
                         <w:t>sendToNotaryNodes</w:t>
                       </w:r>
                       <w:proofErr w:type="spellEnd"/>
+                      <w:proofErr w:type="gramEnd"/>
                       <w:r>
                         <w:rPr>
                           <w:rFonts w:ascii="Courier New" w:hAnsi="Courier New" w:cs="Courier New"/>
@@ -25373,6 +25851,7 @@
                         <w:t xml:space="preserve">         </w:t>
                       </w:r>
                       <w:proofErr w:type="spellStart"/>
+                      <w:proofErr w:type="gramStart"/>
                       <w:r>
                         <w:rPr>
                           <w:rFonts w:ascii="Courier New" w:hAnsi="Courier New" w:cs="Courier New"/>
@@ -25443,6 +25922,7 @@
                         <w:t>Sleep</w:t>
                       </w:r>
                       <w:proofErr w:type="spellEnd"/>
+                      <w:proofErr w:type="gramEnd"/>
                       <w:r>
                         <w:rPr>
                           <w:rFonts w:ascii="Courier New" w:hAnsi="Courier New" w:cs="Courier New"/>
@@ -25678,6 +26158,7 @@
                               <w:t xml:space="preserve"> </w:t>
                             </w:r>
                             <w:proofErr w:type="spellStart"/>
+                            <w:proofErr w:type="gramStart"/>
                             <w:r>
                               <w:rPr>
                                 <w:rFonts w:ascii="Courier New" w:hAnsi="Courier New" w:cs="Courier New"/>
@@ -25699,7 +26180,20 @@
                                 <w:szCs w:val="20"/>
                                 <w:lang w:val="en-GB"/>
                               </w:rPr>
-                              <w:t>()</w:t>
+                              <w:t>(</w:t>
+                            </w:r>
+                            <w:proofErr w:type="gramEnd"/>
+                            <w:r>
+                              <w:rPr>
+                                <w:rFonts w:ascii="Courier New" w:hAnsi="Courier New" w:cs="Courier New"/>
+                                <w:b/>
+                                <w:bCs/>
+                                <w:color w:val="000080"/>
+                                <w:sz w:val="20"/>
+                                <w:szCs w:val="20"/>
+                                <w:lang w:val="en-GB"/>
+                              </w:rPr>
+                              <w:t>)</w:t>
                             </w:r>
                           </w:p>
                           <w:p>
@@ -25775,6 +26269,7 @@
                               </w:rPr>
                               <w:t xml:space="preserve">  </w:t>
                             </w:r>
+                            <w:proofErr w:type="gramStart"/>
                             <w:r>
                               <w:rPr>
                                 <w:rFonts w:ascii="Courier New" w:hAnsi="Courier New" w:cs="Courier New"/>
@@ -25795,7 +26290,20 @@
                                 <w:szCs w:val="20"/>
                                 <w:lang w:val="en-GB"/>
                               </w:rPr>
-                              <w:t>[]</w:t>
+                              <w:t>[</w:t>
+                            </w:r>
+                            <w:proofErr w:type="gramEnd"/>
+                            <w:r>
+                              <w:rPr>
+                                <w:rFonts w:ascii="Courier New" w:hAnsi="Courier New" w:cs="Courier New"/>
+                                <w:b/>
+                                <w:bCs/>
+                                <w:color w:val="000080"/>
+                                <w:sz w:val="20"/>
+                                <w:szCs w:val="20"/>
+                                <w:lang w:val="en-GB"/>
+                              </w:rPr>
+                              <w:t>]</w:t>
                             </w:r>
                             <w:r>
                               <w:rPr>
@@ -27217,7 +27725,20 @@
                                 <w:szCs w:val="20"/>
                                 <w:lang w:val="en-GB"/>
                               </w:rPr>
-                              <w:t>().</w:t>
+                              <w:t>(</w:t>
+                            </w:r>
+                            <w:proofErr w:type="gramStart"/>
+                            <w:r>
+                              <w:rPr>
+                                <w:rFonts w:ascii="Courier New" w:hAnsi="Courier New" w:cs="Courier New"/>
+                                <w:b/>
+                                <w:bCs/>
+                                <w:color w:val="000080"/>
+                                <w:sz w:val="20"/>
+                                <w:szCs w:val="20"/>
+                                <w:lang w:val="en-GB"/>
+                              </w:rPr>
+                              <w:t>).</w:t>
                             </w:r>
                             <w:r>
                               <w:rPr>
@@ -27229,6 +27750,7 @@
                               </w:rPr>
                               <w:t>getFilesPath</w:t>
                             </w:r>
+                            <w:proofErr w:type="gramEnd"/>
                             <w:r>
                               <w:rPr>
                                 <w:rFonts w:ascii="Courier New" w:hAnsi="Courier New" w:cs="Courier New"/>
@@ -27377,7 +27899,18 @@
                                 <w:szCs w:val="20"/>
                                 <w:lang w:val="en-GB"/>
                               </w:rPr>
-                              <w:t xml:space="preserve"> Node</w:t>
+                              <w:t xml:space="preserve"> </w:t>
+                            </w:r>
+                            <w:proofErr w:type="gramStart"/>
+                            <w:r>
+                              <w:rPr>
+                                <w:rFonts w:ascii="Courier New" w:hAnsi="Courier New" w:cs="Courier New"/>
+                                <w:color w:val="000000"/>
+                                <w:sz w:val="20"/>
+                                <w:szCs w:val="20"/>
+                                <w:lang w:val="en-GB"/>
+                              </w:rPr>
+                              <w:t>Node</w:t>
                             </w:r>
                             <w:r>
                               <w:rPr>
@@ -27392,6 +27925,7 @@
                               <w:t>(</w:t>
                             </w:r>
                             <w:proofErr w:type="spellStart"/>
+                            <w:proofErr w:type="gramEnd"/>
                             <w:r>
                               <w:rPr>
                                 <w:rFonts w:ascii="Courier New" w:hAnsi="Courier New" w:cs="Courier New"/>
@@ -27463,6 +27997,7 @@
                               <w:t xml:space="preserve">       </w:t>
                             </w:r>
                             <w:proofErr w:type="spellStart"/>
+                            <w:proofErr w:type="gramStart"/>
                             <w:r>
                               <w:rPr>
                                 <w:rFonts w:ascii="Courier New" w:hAnsi="Courier New" w:cs="Courier New"/>
@@ -27496,6 +28031,7 @@
                               <w:t>setDevID</w:t>
                             </w:r>
                             <w:proofErr w:type="spellEnd"/>
+                            <w:proofErr w:type="gramEnd"/>
                             <w:r>
                               <w:rPr>
                                 <w:rFonts w:ascii="Courier New" w:hAnsi="Courier New" w:cs="Courier New"/>
@@ -27599,7 +28135,18 @@
                                 <w:szCs w:val="20"/>
                                 <w:lang w:val="en-GB"/>
                               </w:rPr>
-                              <w:t xml:space="preserve"> Clone</w:t>
+                              <w:t xml:space="preserve"> </w:t>
+                            </w:r>
+                            <w:proofErr w:type="gramStart"/>
+                            <w:r>
+                              <w:rPr>
+                                <w:rFonts w:ascii="Courier New" w:hAnsi="Courier New" w:cs="Courier New"/>
+                                <w:color w:val="000000"/>
+                                <w:sz w:val="20"/>
+                                <w:szCs w:val="20"/>
+                                <w:lang w:val="en-GB"/>
+                              </w:rPr>
+                              <w:t>Clone</w:t>
                             </w:r>
                             <w:r>
                               <w:rPr>
@@ -27614,6 +28161,7 @@
                               <w:t>(</w:t>
                             </w:r>
                             <w:proofErr w:type="spellStart"/>
+                            <w:proofErr w:type="gramEnd"/>
                             <w:r>
                               <w:rPr>
                                 <w:rFonts w:ascii="Courier New" w:hAnsi="Courier New" w:cs="Courier New"/>
@@ -27766,6 +28314,7 @@
                               <w:t xml:space="preserve"> </w:t>
                             </w:r>
                             <w:proofErr w:type="spellStart"/>
+                            <w:proofErr w:type="gramStart"/>
                             <w:r>
                               <w:rPr>
                                 <w:rFonts w:ascii="Courier New" w:hAnsi="Courier New" w:cs="Courier New"/>
@@ -27787,7 +28336,20 @@
                                 <w:szCs w:val="20"/>
                                 <w:lang w:val="en-GB"/>
                               </w:rPr>
-                              <w:t>();</w:t>
+                              <w:t>(</w:t>
+                            </w:r>
+                            <w:proofErr w:type="gramEnd"/>
+                            <w:r>
+                              <w:rPr>
+                                <w:rFonts w:ascii="Courier New" w:hAnsi="Courier New" w:cs="Courier New"/>
+                                <w:b/>
+                                <w:bCs/>
+                                <w:color w:val="000080"/>
+                                <w:sz w:val="20"/>
+                                <w:szCs w:val="20"/>
+                                <w:lang w:val="en-GB"/>
+                              </w:rPr>
+                              <w:t>);</w:t>
                             </w:r>
                           </w:p>
                           <w:p>
@@ -27969,6 +28531,7 @@
                               <w:t xml:space="preserve">       </w:t>
                             </w:r>
                             <w:proofErr w:type="spellStart"/>
+                            <w:proofErr w:type="gramStart"/>
                             <w:r>
                               <w:rPr>
                                 <w:rFonts w:ascii="Courier New" w:hAnsi="Courier New" w:cs="Courier New"/>
@@ -28002,6 +28565,7 @@
                               <w:t>connect</w:t>
                             </w:r>
                             <w:proofErr w:type="spellEnd"/>
+                            <w:proofErr w:type="gramEnd"/>
                             <w:r>
                               <w:rPr>
                                 <w:rFonts w:ascii="Courier New" w:hAnsi="Courier New" w:cs="Courier New"/>
@@ -28172,6 +28736,7 @@
                               <w:t xml:space="preserve"> Node </w:t>
                             </w:r>
                             <w:proofErr w:type="spellStart"/>
+                            <w:proofErr w:type="gramStart"/>
                             <w:r>
                               <w:rPr>
                                 <w:rFonts w:ascii="Courier New" w:hAnsi="Courier New" w:cs="Courier New"/>
@@ -28193,7 +28758,20 @@
                                 <w:szCs w:val="20"/>
                                 <w:lang w:val="en-GB"/>
                               </w:rPr>
-                              <w:t>()</w:t>
+                              <w:t>(</w:t>
+                            </w:r>
+                            <w:proofErr w:type="gramEnd"/>
+                            <w:r>
+                              <w:rPr>
+                                <w:rFonts w:ascii="Courier New" w:hAnsi="Courier New" w:cs="Courier New"/>
+                                <w:b/>
+                                <w:bCs/>
+                                <w:color w:val="000080"/>
+                                <w:sz w:val="20"/>
+                                <w:szCs w:val="20"/>
+                                <w:lang w:val="en-GB"/>
+                              </w:rPr>
+                              <w:t>)</w:t>
                             </w:r>
                           </w:p>
                           <w:p>
@@ -28391,6 +28969,7 @@
                               <w:t xml:space="preserve"> Logger </w:t>
                             </w:r>
                             <w:proofErr w:type="spellStart"/>
+                            <w:proofErr w:type="gramStart"/>
                             <w:r>
                               <w:rPr>
                                 <w:rFonts w:ascii="Courier New" w:hAnsi="Courier New" w:cs="Courier New"/>
@@ -28412,7 +28991,20 @@
                                 <w:szCs w:val="20"/>
                                 <w:lang w:val="en-GB"/>
                               </w:rPr>
-                              <w:t>()</w:t>
+                              <w:t>(</w:t>
+                            </w:r>
+                            <w:proofErr w:type="gramEnd"/>
+                            <w:r>
+                              <w:rPr>
+                                <w:rFonts w:ascii="Courier New" w:hAnsi="Courier New" w:cs="Courier New"/>
+                                <w:b/>
+                                <w:bCs/>
+                                <w:color w:val="000080"/>
+                                <w:sz w:val="20"/>
+                                <w:szCs w:val="20"/>
+                                <w:lang w:val="en-GB"/>
+                              </w:rPr>
+                              <w:t>)</w:t>
                             </w:r>
                           </w:p>
                           <w:p>
@@ -28610,6 +29202,7 @@
                               <w:t xml:space="preserve"> Clone </w:t>
                             </w:r>
                             <w:proofErr w:type="spellStart"/>
+                            <w:proofErr w:type="gramStart"/>
                             <w:r>
                               <w:rPr>
                                 <w:rFonts w:ascii="Courier New" w:hAnsi="Courier New" w:cs="Courier New"/>
@@ -28631,7 +29224,20 @@
                                 <w:szCs w:val="20"/>
                                 <w:lang w:val="en-GB"/>
                               </w:rPr>
-                              <w:t>()</w:t>
+                              <w:t>(</w:t>
+                            </w:r>
+                            <w:proofErr w:type="gramEnd"/>
+                            <w:r>
+                              <w:rPr>
+                                <w:rFonts w:ascii="Courier New" w:hAnsi="Courier New" w:cs="Courier New"/>
+                                <w:b/>
+                                <w:bCs/>
+                                <w:color w:val="000080"/>
+                                <w:sz w:val="20"/>
+                                <w:szCs w:val="20"/>
+                                <w:lang w:val="en-GB"/>
+                              </w:rPr>
+                              <w:t>)</w:t>
                             </w:r>
                           </w:p>
                           <w:p>
@@ -28691,6 +29297,7 @@
                               </w:rPr>
                               <w:t xml:space="preserve">       </w:t>
                             </w:r>
+                            <w:proofErr w:type="gramStart"/>
                             <w:r>
                               <w:rPr>
                                 <w:rFonts w:ascii="Courier New" w:hAnsi="Courier New" w:cs="Courier New"/>
@@ -28702,6 +29309,7 @@
                               </w:rPr>
                               <w:t>return</w:t>
                             </w:r>
+                            <w:proofErr w:type="gramEnd"/>
                             <w:r>
                               <w:rPr>
                                 <w:rFonts w:ascii="Courier New" w:hAnsi="Courier New" w:cs="Courier New"/>
@@ -28908,6 +29516,7 @@
                         <w:t xml:space="preserve"> </w:t>
                       </w:r>
                       <w:proofErr w:type="spellStart"/>
+                      <w:proofErr w:type="gramStart"/>
                       <w:r>
                         <w:rPr>
                           <w:rFonts w:ascii="Courier New" w:hAnsi="Courier New" w:cs="Courier New"/>
@@ -28929,7 +29538,20 @@
                           <w:szCs w:val="20"/>
                           <w:lang w:val="en-GB"/>
                         </w:rPr>
-                        <w:t>()</w:t>
+                        <w:t>(</w:t>
+                      </w:r>
+                      <w:proofErr w:type="gramEnd"/>
+                      <w:r>
+                        <w:rPr>
+                          <w:rFonts w:ascii="Courier New" w:hAnsi="Courier New" w:cs="Courier New"/>
+                          <w:b/>
+                          <w:bCs/>
+                          <w:color w:val="000080"/>
+                          <w:sz w:val="20"/>
+                          <w:szCs w:val="20"/>
+                          <w:lang w:val="en-GB"/>
+                        </w:rPr>
+                        <w:t>)</w:t>
                       </w:r>
                     </w:p>
                     <w:p>
@@ -29005,6 +29627,7 @@
                         </w:rPr>
                         <w:t xml:space="preserve">  </w:t>
                       </w:r>
+                      <w:proofErr w:type="gramStart"/>
                       <w:r>
                         <w:rPr>
                           <w:rFonts w:ascii="Courier New" w:hAnsi="Courier New" w:cs="Courier New"/>
@@ -29025,7 +29648,20 @@
                           <w:szCs w:val="20"/>
                           <w:lang w:val="en-GB"/>
                         </w:rPr>
-                        <w:t>[]</w:t>
+                        <w:t>[</w:t>
+                      </w:r>
+                      <w:proofErr w:type="gramEnd"/>
+                      <w:r>
+                        <w:rPr>
+                          <w:rFonts w:ascii="Courier New" w:hAnsi="Courier New" w:cs="Courier New"/>
+                          <w:b/>
+                          <w:bCs/>
+                          <w:color w:val="000080"/>
+                          <w:sz w:val="20"/>
+                          <w:szCs w:val="20"/>
+                          <w:lang w:val="en-GB"/>
+                        </w:rPr>
+                        <w:t>]</w:t>
                       </w:r>
                       <w:r>
                         <w:rPr>
@@ -30447,7 +31083,20 @@
                           <w:szCs w:val="20"/>
                           <w:lang w:val="en-GB"/>
                         </w:rPr>
-                        <w:t>().</w:t>
+                        <w:t>(</w:t>
+                      </w:r>
+                      <w:proofErr w:type="gramStart"/>
+                      <w:r>
+                        <w:rPr>
+                          <w:rFonts w:ascii="Courier New" w:hAnsi="Courier New" w:cs="Courier New"/>
+                          <w:b/>
+                          <w:bCs/>
+                          <w:color w:val="000080"/>
+                          <w:sz w:val="20"/>
+                          <w:szCs w:val="20"/>
+                          <w:lang w:val="en-GB"/>
+                        </w:rPr>
+                        <w:t>).</w:t>
                       </w:r>
                       <w:r>
                         <w:rPr>
@@ -30459,6 +31108,7 @@
                         </w:rPr>
                         <w:t>getFilesPath</w:t>
                       </w:r>
+                      <w:proofErr w:type="gramEnd"/>
                       <w:r>
                         <w:rPr>
                           <w:rFonts w:ascii="Courier New" w:hAnsi="Courier New" w:cs="Courier New"/>
@@ -30607,7 +31257,18 @@
                           <w:szCs w:val="20"/>
                           <w:lang w:val="en-GB"/>
                         </w:rPr>
-                        <w:t xml:space="preserve"> Node</w:t>
+                        <w:t xml:space="preserve"> </w:t>
+                      </w:r>
+                      <w:proofErr w:type="gramStart"/>
+                      <w:r>
+                        <w:rPr>
+                          <w:rFonts w:ascii="Courier New" w:hAnsi="Courier New" w:cs="Courier New"/>
+                          <w:color w:val="000000"/>
+                          <w:sz w:val="20"/>
+                          <w:szCs w:val="20"/>
+                          <w:lang w:val="en-GB"/>
+                        </w:rPr>
+                        <w:t>Node</w:t>
                       </w:r>
                       <w:r>
                         <w:rPr>
@@ -30622,6 +31283,7 @@
                         <w:t>(</w:t>
                       </w:r>
                       <w:proofErr w:type="spellStart"/>
+                      <w:proofErr w:type="gramEnd"/>
                       <w:r>
                         <w:rPr>
                           <w:rFonts w:ascii="Courier New" w:hAnsi="Courier New" w:cs="Courier New"/>
@@ -30693,6 +31355,7 @@
                         <w:t xml:space="preserve">       </w:t>
                       </w:r>
                       <w:proofErr w:type="spellStart"/>
+                      <w:proofErr w:type="gramStart"/>
                       <w:r>
                         <w:rPr>
                           <w:rFonts w:ascii="Courier New" w:hAnsi="Courier New" w:cs="Courier New"/>
@@ -30726,6 +31389,7 @@
                         <w:t>setDevID</w:t>
                       </w:r>
                       <w:proofErr w:type="spellEnd"/>
+                      <w:proofErr w:type="gramEnd"/>
                       <w:r>
                         <w:rPr>
                           <w:rFonts w:ascii="Courier New" w:hAnsi="Courier New" w:cs="Courier New"/>
@@ -30829,7 +31493,18 @@
                           <w:szCs w:val="20"/>
                           <w:lang w:val="en-GB"/>
                         </w:rPr>
-                        <w:t xml:space="preserve"> Clone</w:t>
+                        <w:t xml:space="preserve"> </w:t>
+                      </w:r>
+                      <w:proofErr w:type="gramStart"/>
+                      <w:r>
+                        <w:rPr>
+                          <w:rFonts w:ascii="Courier New" w:hAnsi="Courier New" w:cs="Courier New"/>
+                          <w:color w:val="000000"/>
+                          <w:sz w:val="20"/>
+                          <w:szCs w:val="20"/>
+                          <w:lang w:val="en-GB"/>
+                        </w:rPr>
+                        <w:t>Clone</w:t>
                       </w:r>
                       <w:r>
                         <w:rPr>
@@ -30844,6 +31519,7 @@
                         <w:t>(</w:t>
                       </w:r>
                       <w:proofErr w:type="spellStart"/>
+                      <w:proofErr w:type="gramEnd"/>
                       <w:r>
                         <w:rPr>
                           <w:rFonts w:ascii="Courier New" w:hAnsi="Courier New" w:cs="Courier New"/>
@@ -30996,6 +31672,7 @@
                         <w:t xml:space="preserve"> </w:t>
                       </w:r>
                       <w:proofErr w:type="spellStart"/>
+                      <w:proofErr w:type="gramStart"/>
                       <w:r>
                         <w:rPr>
                           <w:rFonts w:ascii="Courier New" w:hAnsi="Courier New" w:cs="Courier New"/>
@@ -31017,7 +31694,20 @@
                           <w:szCs w:val="20"/>
                           <w:lang w:val="en-GB"/>
                         </w:rPr>
-                        <w:t>();</w:t>
+                        <w:t>(</w:t>
+                      </w:r>
+                      <w:proofErr w:type="gramEnd"/>
+                      <w:r>
+                        <w:rPr>
+                          <w:rFonts w:ascii="Courier New" w:hAnsi="Courier New" w:cs="Courier New"/>
+                          <w:b/>
+                          <w:bCs/>
+                          <w:color w:val="000080"/>
+                          <w:sz w:val="20"/>
+                          <w:szCs w:val="20"/>
+                          <w:lang w:val="en-GB"/>
+                        </w:rPr>
+                        <w:t>);</w:t>
                       </w:r>
                     </w:p>
                     <w:p>
@@ -31199,6 +31889,7 @@
                         <w:t xml:space="preserve">       </w:t>
                       </w:r>
                       <w:proofErr w:type="spellStart"/>
+                      <w:proofErr w:type="gramStart"/>
                       <w:r>
                         <w:rPr>
                           <w:rFonts w:ascii="Courier New" w:hAnsi="Courier New" w:cs="Courier New"/>
@@ -31232,6 +31923,7 @@
                         <w:t>connect</w:t>
                       </w:r>
                       <w:proofErr w:type="spellEnd"/>
+                      <w:proofErr w:type="gramEnd"/>
                       <w:r>
                         <w:rPr>
                           <w:rFonts w:ascii="Courier New" w:hAnsi="Courier New" w:cs="Courier New"/>
@@ -31402,6 +32094,7 @@
                         <w:t xml:space="preserve"> Node </w:t>
                       </w:r>
                       <w:proofErr w:type="spellStart"/>
+                      <w:proofErr w:type="gramStart"/>
                       <w:r>
                         <w:rPr>
                           <w:rFonts w:ascii="Courier New" w:hAnsi="Courier New" w:cs="Courier New"/>
@@ -31423,7 +32116,20 @@
                           <w:szCs w:val="20"/>
                           <w:lang w:val="en-GB"/>
                         </w:rPr>
-                        <w:t>()</w:t>
+                        <w:t>(</w:t>
+                      </w:r>
+                      <w:proofErr w:type="gramEnd"/>
+                      <w:r>
+                        <w:rPr>
+                          <w:rFonts w:ascii="Courier New" w:hAnsi="Courier New" w:cs="Courier New"/>
+                          <w:b/>
+                          <w:bCs/>
+                          <w:color w:val="000080"/>
+                          <w:sz w:val="20"/>
+                          <w:szCs w:val="20"/>
+                          <w:lang w:val="en-GB"/>
+                        </w:rPr>
+                        <w:t>)</w:t>
                       </w:r>
                     </w:p>
                     <w:p>
@@ -31621,6 +32327,7 @@
                         <w:t xml:space="preserve"> Logger </w:t>
                       </w:r>
                       <w:proofErr w:type="spellStart"/>
+                      <w:proofErr w:type="gramStart"/>
                       <w:r>
                         <w:rPr>
                           <w:rFonts w:ascii="Courier New" w:hAnsi="Courier New" w:cs="Courier New"/>
@@ -31642,7 +32349,20 @@
                           <w:szCs w:val="20"/>
                           <w:lang w:val="en-GB"/>
                         </w:rPr>
-                        <w:t>()</w:t>
+                        <w:t>(</w:t>
+                      </w:r>
+                      <w:proofErr w:type="gramEnd"/>
+                      <w:r>
+                        <w:rPr>
+                          <w:rFonts w:ascii="Courier New" w:hAnsi="Courier New" w:cs="Courier New"/>
+                          <w:b/>
+                          <w:bCs/>
+                          <w:color w:val="000080"/>
+                          <w:sz w:val="20"/>
+                          <w:szCs w:val="20"/>
+                          <w:lang w:val="en-GB"/>
+                        </w:rPr>
+                        <w:t>)</w:t>
                       </w:r>
                     </w:p>
                     <w:p>
@@ -31840,6 +32560,7 @@
                         <w:t xml:space="preserve"> Clone </w:t>
                       </w:r>
                       <w:proofErr w:type="spellStart"/>
+                      <w:proofErr w:type="gramStart"/>
                       <w:r>
                         <w:rPr>
                           <w:rFonts w:ascii="Courier New" w:hAnsi="Courier New" w:cs="Courier New"/>
@@ -31861,7 +32582,20 @@
                           <w:szCs w:val="20"/>
                           <w:lang w:val="en-GB"/>
                         </w:rPr>
-                        <w:t>()</w:t>
+                        <w:t>(</w:t>
+                      </w:r>
+                      <w:proofErr w:type="gramEnd"/>
+                      <w:r>
+                        <w:rPr>
+                          <w:rFonts w:ascii="Courier New" w:hAnsi="Courier New" w:cs="Courier New"/>
+                          <w:b/>
+                          <w:bCs/>
+                          <w:color w:val="000080"/>
+                          <w:sz w:val="20"/>
+                          <w:szCs w:val="20"/>
+                          <w:lang w:val="en-GB"/>
+                        </w:rPr>
+                        <w:t>)</w:t>
                       </w:r>
                     </w:p>
                     <w:p>
@@ -31921,6 +32655,7 @@
                         </w:rPr>
                         <w:t xml:space="preserve">       </w:t>
                       </w:r>
+                      <w:proofErr w:type="gramStart"/>
                       <w:r>
                         <w:rPr>
                           <w:rFonts w:ascii="Courier New" w:hAnsi="Courier New" w:cs="Courier New"/>
@@ -31932,6 +32667,7 @@
                         </w:rPr>
                         <w:t>return</w:t>
                       </w:r>
+                      <w:proofErr w:type="gramEnd"/>
                       <w:r>
                         <w:rPr>
                           <w:rFonts w:ascii="Courier New" w:hAnsi="Courier New" w:cs="Courier New"/>
@@ -32702,10 +33438,12 @@
         </w:numPr>
       </w:pPr>
       <w:proofErr w:type="spellStart"/>
+      <w:proofErr w:type="gramStart"/>
       <w:r>
         <w:t>serialId</w:t>
       </w:r>
       <w:proofErr w:type="spellEnd"/>
+      <w:proofErr w:type="gramEnd"/>
       <w:r>
         <w:t xml:space="preserve"> </w:t>
       </w:r>
@@ -33150,14 +33888,25 @@
           <w:szCs w:val="20"/>
         </w:rPr>
       </w:pPr>
-      <w:r>
-        <w:rPr>
-          <w:rFonts w:ascii="Consolas" w:hAnsi="Consolas" w:cs="Consolas"/>
-          <w:color w:val="000000" w:themeColor="text1"/>
-          <w:sz w:val="20"/>
-          <w:szCs w:val="20"/>
-        </w:rPr>
-        <w:t xml:space="preserve">log_srvMsg:KalimaMQ:KeyStore:60:setDevId </w:t>
+      <w:proofErr w:type="gramStart"/>
+      <w:r>
+        <w:rPr>
+          <w:rFonts w:ascii="Consolas" w:hAnsi="Consolas" w:cs="Consolas"/>
+          <w:color w:val="000000" w:themeColor="text1"/>
+          <w:sz w:val="20"/>
+          <w:szCs w:val="20"/>
+        </w:rPr>
+        <w:t>log</w:t>
+      </w:r>
+      <w:proofErr w:type="gramEnd"/>
+      <w:r>
+        <w:rPr>
+          <w:rFonts w:ascii="Consolas" w:hAnsi="Consolas" w:cs="Consolas"/>
+          <w:color w:val="000000" w:themeColor="text1"/>
+          <w:sz w:val="20"/>
+          <w:szCs w:val="20"/>
+        </w:rPr>
+        <w:t xml:space="preserve">_srvMsg:KalimaMQ:KeyStore:60:setDevId </w:t>
       </w:r>
       <w:proofErr w:type="spellStart"/>
       <w:r>
@@ -33193,14 +33942,25 @@
           <w:szCs w:val="20"/>
         </w:rPr>
       </w:pPr>
-      <w:r>
-        <w:rPr>
-          <w:rFonts w:ascii="Consolas" w:hAnsi="Consolas" w:cs="Consolas"/>
-          <w:color w:val="000000" w:themeColor="text1"/>
-          <w:sz w:val="20"/>
-          <w:szCs w:val="20"/>
-        </w:rPr>
-        <w:t>log_srvMsg:KalimaMQ:NioServer:60:NEW SERVER port ServerSocketChannel:9118</w:t>
+      <w:proofErr w:type="gramStart"/>
+      <w:r>
+        <w:rPr>
+          <w:rFonts w:ascii="Consolas" w:hAnsi="Consolas" w:cs="Consolas"/>
+          <w:color w:val="000000" w:themeColor="text1"/>
+          <w:sz w:val="20"/>
+          <w:szCs w:val="20"/>
+        </w:rPr>
+        <w:t>log</w:t>
+      </w:r>
+      <w:proofErr w:type="gramEnd"/>
+      <w:r>
+        <w:rPr>
+          <w:rFonts w:ascii="Consolas" w:hAnsi="Consolas" w:cs="Consolas"/>
+          <w:color w:val="000000" w:themeColor="text1"/>
+          <w:sz w:val="20"/>
+          <w:szCs w:val="20"/>
+        </w:rPr>
+        <w:t>_srvMsg:KalimaMQ:NioServer:60:NEW SERVER port ServerSocketChannel:9118</w:t>
       </w:r>
     </w:p>
     <w:p>
@@ -33216,14 +33976,25 @@
           <w:szCs w:val="20"/>
         </w:rPr>
       </w:pPr>
-      <w:r>
-        <w:rPr>
-          <w:rFonts w:ascii="Consolas" w:hAnsi="Consolas" w:cs="Consolas"/>
-          <w:color w:val="000000" w:themeColor="text1"/>
-          <w:sz w:val="20"/>
-          <w:szCs w:val="20"/>
-        </w:rPr>
-        <w:t>log_srvMsg:KalimaMQ:Node:60:[</w:t>
+      <w:proofErr w:type="gramStart"/>
+      <w:r>
+        <w:rPr>
+          <w:rFonts w:ascii="Consolas" w:hAnsi="Consolas" w:cs="Consolas"/>
+          <w:color w:val="000000" w:themeColor="text1"/>
+          <w:sz w:val="20"/>
+          <w:szCs w:val="20"/>
+        </w:rPr>
+        <w:t>log</w:t>
+      </w:r>
+      <w:proofErr w:type="gramEnd"/>
+      <w:r>
+        <w:rPr>
+          <w:rFonts w:ascii="Consolas" w:hAnsi="Consolas" w:cs="Consolas"/>
+          <w:color w:val="000000" w:themeColor="text1"/>
+          <w:sz w:val="20"/>
+          <w:szCs w:val="20"/>
+        </w:rPr>
+        <w:t>_srvMsg:KalimaMQ:Node:60:[</w:t>
       </w:r>
       <w:proofErr w:type="spellStart"/>
       <w:r>
@@ -33279,14 +34050,25 @@
           <w:szCs w:val="20"/>
         </w:rPr>
       </w:pPr>
-      <w:r>
-        <w:rPr>
-          <w:rFonts w:ascii="Consolas" w:hAnsi="Consolas" w:cs="Consolas"/>
-          <w:color w:val="000000" w:themeColor="text1"/>
-          <w:sz w:val="20"/>
-          <w:szCs w:val="20"/>
-        </w:rPr>
-        <w:t>log_srvMsg:KalimaMQ:Node:60:[</w:t>
+      <w:proofErr w:type="gramStart"/>
+      <w:r>
+        <w:rPr>
+          <w:rFonts w:ascii="Consolas" w:hAnsi="Consolas" w:cs="Consolas"/>
+          <w:color w:val="000000" w:themeColor="text1"/>
+          <w:sz w:val="20"/>
+          <w:szCs w:val="20"/>
+        </w:rPr>
+        <w:t>log</w:t>
+      </w:r>
+      <w:proofErr w:type="gramEnd"/>
+      <w:r>
+        <w:rPr>
+          <w:rFonts w:ascii="Consolas" w:hAnsi="Consolas" w:cs="Consolas"/>
+          <w:color w:val="000000" w:themeColor="text1"/>
+          <w:sz w:val="20"/>
+          <w:szCs w:val="20"/>
+        </w:rPr>
+        <w:t>_srvMsg:KalimaMQ:Node:60:[</w:t>
       </w:r>
       <w:proofErr w:type="spellStart"/>
       <w:r>
@@ -33351,7 +34133,29 @@
           <w:szCs w:val="20"/>
           <w:lang w:val="en-GB"/>
         </w:rPr>
-        <w:t xml:space="preserve">log_srvMsg:KalimaMQ:Node:60:[connect new </w:t>
+        <w:t>log_</w:t>
+      </w:r>
+      <w:proofErr w:type="gramStart"/>
+      <w:r>
+        <w:rPr>
+          <w:rFonts w:ascii="Consolas" w:hAnsi="Consolas" w:cs="Consolas"/>
+          <w:color w:val="000000" w:themeColor="text1"/>
+          <w:sz w:val="20"/>
+          <w:szCs w:val="20"/>
+          <w:lang w:val="en-GB"/>
+        </w:rPr>
+        <w:t>srvMsg:KalimaMQ</w:t>
+      </w:r>
+      <w:proofErr w:type="gramEnd"/>
+      <w:r>
+        <w:rPr>
+          <w:rFonts w:ascii="Consolas" w:hAnsi="Consolas" w:cs="Consolas"/>
+          <w:color w:val="000000" w:themeColor="text1"/>
+          <w:sz w:val="20"/>
+          <w:szCs w:val="20"/>
+          <w:lang w:val="en-GB"/>
+        </w:rPr>
+        <w:t xml:space="preserve">:Node:60:[connect new </w:t>
       </w:r>
       <w:proofErr w:type="spellStart"/>
       <w:r>
@@ -33398,7 +34202,29 @@
           <w:szCs w:val="20"/>
           <w:lang w:val="en-GB"/>
         </w:rPr>
-        <w:t xml:space="preserve">log_srvMsg:KalimaMQ:Node:60:[connect new </w:t>
+        <w:t>log_</w:t>
+      </w:r>
+      <w:proofErr w:type="gramStart"/>
+      <w:r>
+        <w:rPr>
+          <w:rFonts w:ascii="Consolas" w:hAnsi="Consolas" w:cs="Consolas"/>
+          <w:color w:val="000000" w:themeColor="text1"/>
+          <w:sz w:val="20"/>
+          <w:szCs w:val="20"/>
+          <w:lang w:val="en-GB"/>
+        </w:rPr>
+        <w:t>srvMsg:KalimaMQ</w:t>
+      </w:r>
+      <w:proofErr w:type="gramEnd"/>
+      <w:r>
+        <w:rPr>
+          <w:rFonts w:ascii="Consolas" w:hAnsi="Consolas" w:cs="Consolas"/>
+          <w:color w:val="000000" w:themeColor="text1"/>
+          <w:sz w:val="20"/>
+          <w:szCs w:val="20"/>
+          <w:lang w:val="en-GB"/>
+        </w:rPr>
+        <w:t xml:space="preserve">:Node:60:[connect new </w:t>
       </w:r>
       <w:proofErr w:type="spellStart"/>
       <w:r>
@@ -33445,7 +34271,29 @@
           <w:szCs w:val="20"/>
           <w:lang w:val="en-GB"/>
         </w:rPr>
-        <w:t>log_srvMsg:NodeLib:Clone:60:onConnectedChange connected=true actual state=0</w:t>
+        <w:t>log_</w:t>
+      </w:r>
+      <w:proofErr w:type="gramStart"/>
+      <w:r>
+        <w:rPr>
+          <w:rFonts w:ascii="Consolas" w:hAnsi="Consolas" w:cs="Consolas"/>
+          <w:color w:val="000000" w:themeColor="text1"/>
+          <w:sz w:val="20"/>
+          <w:szCs w:val="20"/>
+          <w:lang w:val="en-GB"/>
+        </w:rPr>
+        <w:t>srvMsg:NodeLib</w:t>
+      </w:r>
+      <w:proofErr w:type="gramEnd"/>
+      <w:r>
+        <w:rPr>
+          <w:rFonts w:ascii="Consolas" w:hAnsi="Consolas" w:cs="Consolas"/>
+          <w:color w:val="000000" w:themeColor="text1"/>
+          <w:sz w:val="20"/>
+          <w:szCs w:val="20"/>
+          <w:lang w:val="en-GB"/>
+        </w:rPr>
+        <w:t>:Clone:60:onConnectedChange connected=true actual state=0</w:t>
       </w:r>
     </w:p>
     <w:p>
@@ -33470,7 +34318,29 @@
           <w:szCs w:val="20"/>
           <w:lang w:val="en-GB"/>
         </w:rPr>
-        <w:t>log_srvMsg:KalimaMQ:Node:60:Node subscribe</w:t>
+        <w:t>log_</w:t>
+      </w:r>
+      <w:proofErr w:type="gramStart"/>
+      <w:r>
+        <w:rPr>
+          <w:rFonts w:ascii="Consolas" w:hAnsi="Consolas" w:cs="Consolas"/>
+          <w:color w:val="000000" w:themeColor="text1"/>
+          <w:sz w:val="20"/>
+          <w:szCs w:val="20"/>
+          <w:lang w:val="en-GB"/>
+        </w:rPr>
+        <w:t>srvMsg:KalimaMQ</w:t>
+      </w:r>
+      <w:proofErr w:type="gramEnd"/>
+      <w:r>
+        <w:rPr>
+          <w:rFonts w:ascii="Consolas" w:hAnsi="Consolas" w:cs="Consolas"/>
+          <w:color w:val="000000" w:themeColor="text1"/>
+          <w:sz w:val="20"/>
+          <w:szCs w:val="20"/>
+          <w:lang w:val="en-GB"/>
+        </w:rPr>
+        <w:t>:Node:60:Node subscribe</w:t>
       </w:r>
     </w:p>
     <w:p>
@@ -33495,7 +34365,29 @@
           <w:szCs w:val="20"/>
           <w:lang w:val="en-GB"/>
         </w:rPr>
-        <w:t>log_srvMsg:NodeLib:Clone:60:onConnectedChange connected=true actual state=0</w:t>
+        <w:t>log_</w:t>
+      </w:r>
+      <w:proofErr w:type="gramStart"/>
+      <w:r>
+        <w:rPr>
+          <w:rFonts w:ascii="Consolas" w:hAnsi="Consolas" w:cs="Consolas"/>
+          <w:color w:val="000000" w:themeColor="text1"/>
+          <w:sz w:val="20"/>
+          <w:szCs w:val="20"/>
+          <w:lang w:val="en-GB"/>
+        </w:rPr>
+        <w:t>srvMsg:NodeLib</w:t>
+      </w:r>
+      <w:proofErr w:type="gramEnd"/>
+      <w:r>
+        <w:rPr>
+          <w:rFonts w:ascii="Consolas" w:hAnsi="Consolas" w:cs="Consolas"/>
+          <w:color w:val="000000" w:themeColor="text1"/>
+          <w:sz w:val="20"/>
+          <w:szCs w:val="20"/>
+          <w:lang w:val="en-GB"/>
+        </w:rPr>
+        <w:t>:Clone:60:onConnectedChange connected=true actual state=0</w:t>
       </w:r>
     </w:p>
     <w:p>
@@ -33520,7 +34412,29 @@
           <w:szCs w:val="20"/>
           <w:lang w:val="en-GB"/>
         </w:rPr>
-        <w:t>log_srvMsg:KalimaMQ:Node:60:Node subscribe</w:t>
+        <w:t>log_</w:t>
+      </w:r>
+      <w:proofErr w:type="gramStart"/>
+      <w:r>
+        <w:rPr>
+          <w:rFonts w:ascii="Consolas" w:hAnsi="Consolas" w:cs="Consolas"/>
+          <w:color w:val="000000" w:themeColor="text1"/>
+          <w:sz w:val="20"/>
+          <w:szCs w:val="20"/>
+          <w:lang w:val="en-GB"/>
+        </w:rPr>
+        <w:t>srvMsg:KalimaMQ</w:t>
+      </w:r>
+      <w:proofErr w:type="gramEnd"/>
+      <w:r>
+        <w:rPr>
+          <w:rFonts w:ascii="Consolas" w:hAnsi="Consolas" w:cs="Consolas"/>
+          <w:color w:val="000000" w:themeColor="text1"/>
+          <w:sz w:val="20"/>
+          <w:szCs w:val="20"/>
+          <w:lang w:val="en-GB"/>
+        </w:rPr>
+        <w:t>:Node:60:Node subscribe</w:t>
       </w:r>
     </w:p>
     <w:p>
@@ -33545,7 +34459,29 @@
           <w:szCs w:val="20"/>
           <w:lang w:val="en-GB"/>
         </w:rPr>
-        <w:t>log_srvMsg:NodeLib:Clone:60:onConnectedChange connected=true actual state=0</w:t>
+        <w:t>log_</w:t>
+      </w:r>
+      <w:proofErr w:type="gramStart"/>
+      <w:r>
+        <w:rPr>
+          <w:rFonts w:ascii="Consolas" w:hAnsi="Consolas" w:cs="Consolas"/>
+          <w:color w:val="000000" w:themeColor="text1"/>
+          <w:sz w:val="20"/>
+          <w:szCs w:val="20"/>
+          <w:lang w:val="en-GB"/>
+        </w:rPr>
+        <w:t>srvMsg:NodeLib</w:t>
+      </w:r>
+      <w:proofErr w:type="gramEnd"/>
+      <w:r>
+        <w:rPr>
+          <w:rFonts w:ascii="Consolas" w:hAnsi="Consolas" w:cs="Consolas"/>
+          <w:color w:val="000000" w:themeColor="text1"/>
+          <w:sz w:val="20"/>
+          <w:szCs w:val="20"/>
+          <w:lang w:val="en-GB"/>
+        </w:rPr>
+        <w:t>:Clone:60:onConnectedChange connected=true actual state=0</w:t>
       </w:r>
     </w:p>
     <w:p>
@@ -33570,7 +34506,29 @@
           <w:szCs w:val="20"/>
           <w:lang w:val="en-GB"/>
         </w:rPr>
-        <w:t>log_srvMsg:KalimaMQ:Node:60:Node subscribe</w:t>
+        <w:t>log_</w:t>
+      </w:r>
+      <w:proofErr w:type="gramStart"/>
+      <w:r>
+        <w:rPr>
+          <w:rFonts w:ascii="Consolas" w:hAnsi="Consolas" w:cs="Consolas"/>
+          <w:color w:val="000000" w:themeColor="text1"/>
+          <w:sz w:val="20"/>
+          <w:szCs w:val="20"/>
+          <w:lang w:val="en-GB"/>
+        </w:rPr>
+        <w:t>srvMsg:KalimaMQ</w:t>
+      </w:r>
+      <w:proofErr w:type="gramEnd"/>
+      <w:r>
+        <w:rPr>
+          <w:rFonts w:ascii="Consolas" w:hAnsi="Consolas" w:cs="Consolas"/>
+          <w:color w:val="000000" w:themeColor="text1"/>
+          <w:sz w:val="20"/>
+          <w:szCs w:val="20"/>
+          <w:lang w:val="en-GB"/>
+        </w:rPr>
+        <w:t>:Node:60:Node subscribe</w:t>
       </w:r>
     </w:p>
     <w:p>
@@ -33595,7 +34553,29 @@
           <w:szCs w:val="20"/>
           <w:lang w:val="en-GB"/>
         </w:rPr>
-        <w:t>log_srvMsg:NodeLib:Clone:60:onConnectedChange connected=true actual state=0</w:t>
+        <w:t>log_</w:t>
+      </w:r>
+      <w:proofErr w:type="gramStart"/>
+      <w:r>
+        <w:rPr>
+          <w:rFonts w:ascii="Consolas" w:hAnsi="Consolas" w:cs="Consolas"/>
+          <w:color w:val="000000" w:themeColor="text1"/>
+          <w:sz w:val="20"/>
+          <w:szCs w:val="20"/>
+          <w:lang w:val="en-GB"/>
+        </w:rPr>
+        <w:t>srvMsg:NodeLib</w:t>
+      </w:r>
+      <w:proofErr w:type="gramEnd"/>
+      <w:r>
+        <w:rPr>
+          <w:rFonts w:ascii="Consolas" w:hAnsi="Consolas" w:cs="Consolas"/>
+          <w:color w:val="000000" w:themeColor="text1"/>
+          <w:sz w:val="20"/>
+          <w:szCs w:val="20"/>
+          <w:lang w:val="en-GB"/>
+        </w:rPr>
+        <w:t>:Clone:60:onConnectedChange connected=true actual state=0</w:t>
       </w:r>
     </w:p>
     <w:p>
@@ -33620,7 +34600,29 @@
           <w:szCs w:val="20"/>
           <w:lang w:val="en-GB"/>
         </w:rPr>
-        <w:t>log_srvMsg:KalimaMQ:Node:60:Node subscribe</w:t>
+        <w:t>log_</w:t>
+      </w:r>
+      <w:proofErr w:type="gramStart"/>
+      <w:r>
+        <w:rPr>
+          <w:rFonts w:ascii="Consolas" w:hAnsi="Consolas" w:cs="Consolas"/>
+          <w:color w:val="000000" w:themeColor="text1"/>
+          <w:sz w:val="20"/>
+          <w:szCs w:val="20"/>
+          <w:lang w:val="en-GB"/>
+        </w:rPr>
+        <w:t>srvMsg:KalimaMQ</w:t>
+      </w:r>
+      <w:proofErr w:type="gramEnd"/>
+      <w:r>
+        <w:rPr>
+          <w:rFonts w:ascii="Consolas" w:hAnsi="Consolas" w:cs="Consolas"/>
+          <w:color w:val="000000" w:themeColor="text1"/>
+          <w:sz w:val="20"/>
+          <w:szCs w:val="20"/>
+          <w:lang w:val="en-GB"/>
+        </w:rPr>
+        <w:t>:Node:60:Node subscribe</w:t>
       </w:r>
     </w:p>
     <w:p>
@@ -33645,7 +34647,29 @@
           <w:szCs w:val="20"/>
           <w:lang w:val="en-GB"/>
         </w:rPr>
-        <w:t xml:space="preserve">log_srvMsg:KalimaMQ:Node:60:Node </w:t>
+        <w:t>log_</w:t>
+      </w:r>
+      <w:proofErr w:type="gramStart"/>
+      <w:r>
+        <w:rPr>
+          <w:rFonts w:ascii="Consolas" w:hAnsi="Consolas" w:cs="Consolas"/>
+          <w:color w:val="000000" w:themeColor="text1"/>
+          <w:sz w:val="20"/>
+          <w:szCs w:val="20"/>
+          <w:lang w:val="en-GB"/>
+        </w:rPr>
+        <w:t>srvMsg:KalimaMQ</w:t>
+      </w:r>
+      <w:proofErr w:type="gramEnd"/>
+      <w:r>
+        <w:rPr>
+          <w:rFonts w:ascii="Consolas" w:hAnsi="Consolas" w:cs="Consolas"/>
+          <w:color w:val="000000" w:themeColor="text1"/>
+          <w:sz w:val="20"/>
+          <w:szCs w:val="20"/>
+          <w:lang w:val="en-GB"/>
+        </w:rPr>
+        <w:t xml:space="preserve">:Node:60:Node </w:t>
       </w:r>
       <w:proofErr w:type="spellStart"/>
       <w:r>
@@ -33736,7 +34760,29 @@
           <w:szCs w:val="20"/>
           <w:lang w:val="en-GB"/>
         </w:rPr>
-        <w:t xml:space="preserve">log_srvMsg:KalimaMQ:Node:60:Node </w:t>
+        <w:t>log_</w:t>
+      </w:r>
+      <w:proofErr w:type="gramStart"/>
+      <w:r>
+        <w:rPr>
+          <w:rFonts w:ascii="Consolas" w:hAnsi="Consolas" w:cs="Consolas"/>
+          <w:color w:val="000000" w:themeColor="text1"/>
+          <w:sz w:val="20"/>
+          <w:szCs w:val="20"/>
+          <w:lang w:val="en-GB"/>
+        </w:rPr>
+        <w:t>srvMsg:KalimaMQ</w:t>
+      </w:r>
+      <w:proofErr w:type="gramEnd"/>
+      <w:r>
+        <w:rPr>
+          <w:rFonts w:ascii="Consolas" w:hAnsi="Consolas" w:cs="Consolas"/>
+          <w:color w:val="000000" w:themeColor="text1"/>
+          <w:sz w:val="20"/>
+          <w:szCs w:val="20"/>
+          <w:lang w:val="en-GB"/>
+        </w:rPr>
+        <w:t xml:space="preserve">:Node:60:Node </w:t>
       </w:r>
       <w:proofErr w:type="spellStart"/>
       <w:r>
@@ -33827,7 +34873,29 @@
           <w:szCs w:val="20"/>
           <w:lang w:val="en-GB"/>
         </w:rPr>
-        <w:t>log_srvMsg:NodeLib:Clone:60:addCache : /alarms/fire</w:t>
+        <w:t>log_</w:t>
+      </w:r>
+      <w:proofErr w:type="gramStart"/>
+      <w:r>
+        <w:rPr>
+          <w:rFonts w:ascii="Consolas" w:hAnsi="Consolas" w:cs="Consolas"/>
+          <w:color w:val="000000" w:themeColor="text1"/>
+          <w:sz w:val="20"/>
+          <w:szCs w:val="20"/>
+          <w:lang w:val="en-GB"/>
+        </w:rPr>
+        <w:t>srvMsg:NodeLib</w:t>
+      </w:r>
+      <w:proofErr w:type="gramEnd"/>
+      <w:r>
+        <w:rPr>
+          <w:rFonts w:ascii="Consolas" w:hAnsi="Consolas" w:cs="Consolas"/>
+          <w:color w:val="000000" w:themeColor="text1"/>
+          <w:sz w:val="20"/>
+          <w:szCs w:val="20"/>
+          <w:lang w:val="en-GB"/>
+        </w:rPr>
+        <w:t>:Clone:60:addCache : /alarms/fire</w:t>
       </w:r>
     </w:p>
     <w:p>
@@ -33853,7 +34921,29 @@
           <w:lang w:val="en-GB"/>
         </w:rPr>
         <w:lastRenderedPageBreak/>
-        <w:t xml:space="preserve">log_srvMsg:NodeLib:Clone:60:set received BEGINMEMCACHE sequence=2 previous=2 </w:t>
+        <w:t>log_</w:t>
+      </w:r>
+      <w:proofErr w:type="gramStart"/>
+      <w:r>
+        <w:rPr>
+          <w:rFonts w:ascii="Consolas" w:hAnsi="Consolas" w:cs="Consolas"/>
+          <w:color w:val="000000" w:themeColor="text1"/>
+          <w:sz w:val="20"/>
+          <w:szCs w:val="20"/>
+          <w:lang w:val="en-GB"/>
+        </w:rPr>
+        <w:t>srvMsg:NodeLib</w:t>
+      </w:r>
+      <w:proofErr w:type="gramEnd"/>
+      <w:r>
+        <w:rPr>
+          <w:rFonts w:ascii="Consolas" w:hAnsi="Consolas" w:cs="Consolas"/>
+          <w:color w:val="000000" w:themeColor="text1"/>
+          <w:sz w:val="20"/>
+          <w:szCs w:val="20"/>
+          <w:lang w:val="en-GB"/>
+        </w:rPr>
+        <w:t xml:space="preserve">:Clone:60:set received BEGINMEMCACHE sequence=2 previous=2 </w:t>
       </w:r>
       <w:proofErr w:type="spellStart"/>
       <w:r>
@@ -33900,7 +34990,29 @@
           <w:szCs w:val="20"/>
           <w:lang w:val="en-GB"/>
         </w:rPr>
-        <w:t xml:space="preserve">log_srvMsg:NodeLib:MemCache:60:StoreLocal </w:t>
+        <w:t>log_</w:t>
+      </w:r>
+      <w:proofErr w:type="gramStart"/>
+      <w:r>
+        <w:rPr>
+          <w:rFonts w:ascii="Consolas" w:hAnsi="Consolas" w:cs="Consolas"/>
+          <w:color w:val="000000" w:themeColor="text1"/>
+          <w:sz w:val="20"/>
+          <w:szCs w:val="20"/>
+          <w:lang w:val="en-GB"/>
+        </w:rPr>
+        <w:t>srvMsg:NodeLib</w:t>
+      </w:r>
+      <w:proofErr w:type="gramEnd"/>
+      <w:r>
+        <w:rPr>
+          <w:rFonts w:ascii="Consolas" w:hAnsi="Consolas" w:cs="Consolas"/>
+          <w:color w:val="000000" w:themeColor="text1"/>
+          <w:sz w:val="20"/>
+          <w:szCs w:val="20"/>
+          <w:lang w:val="en-GB"/>
+        </w:rPr>
+        <w:t xml:space="preserve">:MemCache:60:StoreLocal </w:t>
       </w:r>
       <w:proofErr w:type="spellStart"/>
       <w:r>
@@ -33947,7 +35059,29 @@
           <w:szCs w:val="20"/>
           <w:lang w:val="en-GB"/>
         </w:rPr>
-        <w:t xml:space="preserve">log_srvMsg:NodeLib:Clone:60:set ENDMEMCACHE </w:t>
+        <w:t>log_</w:t>
+      </w:r>
+      <w:proofErr w:type="gramStart"/>
+      <w:r>
+        <w:rPr>
+          <w:rFonts w:ascii="Consolas" w:hAnsi="Consolas" w:cs="Consolas"/>
+          <w:color w:val="000000" w:themeColor="text1"/>
+          <w:sz w:val="20"/>
+          <w:szCs w:val="20"/>
+          <w:lang w:val="en-GB"/>
+        </w:rPr>
+        <w:t>srvMsg:NodeLib</w:t>
+      </w:r>
+      <w:proofErr w:type="gramEnd"/>
+      <w:r>
+        <w:rPr>
+          <w:rFonts w:ascii="Consolas" w:hAnsi="Consolas" w:cs="Consolas"/>
+          <w:color w:val="000000" w:themeColor="text1"/>
+          <w:sz w:val="20"/>
+          <w:szCs w:val="20"/>
+          <w:lang w:val="en-GB"/>
+        </w:rPr>
+        <w:t xml:space="preserve">:Clone:60:set ENDMEMCACHE </w:t>
       </w:r>
       <w:proofErr w:type="spellStart"/>
       <w:r>
@@ -34060,7 +35194,29 @@
           <w:szCs w:val="20"/>
           <w:lang w:val="en-GB"/>
         </w:rPr>
-        <w:t>log_srvMsg:NodeLib:Clone:60:addCache : /sensors</w:t>
+        <w:t>log_</w:t>
+      </w:r>
+      <w:proofErr w:type="gramStart"/>
+      <w:r>
+        <w:rPr>
+          <w:rFonts w:ascii="Consolas" w:hAnsi="Consolas" w:cs="Consolas"/>
+          <w:color w:val="000000" w:themeColor="text1"/>
+          <w:sz w:val="20"/>
+          <w:szCs w:val="20"/>
+          <w:lang w:val="en-GB"/>
+        </w:rPr>
+        <w:t>srvMsg:NodeLib</w:t>
+      </w:r>
+      <w:proofErr w:type="gramEnd"/>
+      <w:r>
+        <w:rPr>
+          <w:rFonts w:ascii="Consolas" w:hAnsi="Consolas" w:cs="Consolas"/>
+          <w:color w:val="000000" w:themeColor="text1"/>
+          <w:sz w:val="20"/>
+          <w:szCs w:val="20"/>
+          <w:lang w:val="en-GB"/>
+        </w:rPr>
+        <w:t>:Clone:60:addCache : /sensors</w:t>
       </w:r>
     </w:p>
     <w:p>
@@ -34085,7 +35241,29 @@
           <w:szCs w:val="20"/>
           <w:lang w:val="en-GB"/>
         </w:rPr>
-        <w:t xml:space="preserve">log_srvMsg:NodeLib:Clone:60:set received BEGINMEMCACHE sequence=383 previous=-1 </w:t>
+        <w:t>log_</w:t>
+      </w:r>
+      <w:proofErr w:type="gramStart"/>
+      <w:r>
+        <w:rPr>
+          <w:rFonts w:ascii="Consolas" w:hAnsi="Consolas" w:cs="Consolas"/>
+          <w:color w:val="000000" w:themeColor="text1"/>
+          <w:sz w:val="20"/>
+          <w:szCs w:val="20"/>
+          <w:lang w:val="en-GB"/>
+        </w:rPr>
+        <w:t>srvMsg:NodeLib</w:t>
+      </w:r>
+      <w:proofErr w:type="gramEnd"/>
+      <w:r>
+        <w:rPr>
+          <w:rFonts w:ascii="Consolas" w:hAnsi="Consolas" w:cs="Consolas"/>
+          <w:color w:val="000000" w:themeColor="text1"/>
+          <w:sz w:val="20"/>
+          <w:szCs w:val="20"/>
+          <w:lang w:val="en-GB"/>
+        </w:rPr>
+        <w:t xml:space="preserve">:Clone:60:set received BEGINMEMCACHE sequence=383 previous=-1 </w:t>
       </w:r>
       <w:proofErr w:type="spellStart"/>
       <w:r>
@@ -34132,7 +35310,29 @@
           <w:szCs w:val="20"/>
           <w:lang w:val="en-GB"/>
         </w:rPr>
-        <w:t xml:space="preserve">log_srvMsg:NodeLib:Clone:60:set ENDMEMCACHE </w:t>
+        <w:t>log_</w:t>
+      </w:r>
+      <w:proofErr w:type="gramStart"/>
+      <w:r>
+        <w:rPr>
+          <w:rFonts w:ascii="Consolas" w:hAnsi="Consolas" w:cs="Consolas"/>
+          <w:color w:val="000000" w:themeColor="text1"/>
+          <w:sz w:val="20"/>
+          <w:szCs w:val="20"/>
+          <w:lang w:val="en-GB"/>
+        </w:rPr>
+        <w:t>srvMsg:NodeLib</w:t>
+      </w:r>
+      <w:proofErr w:type="gramEnd"/>
+      <w:r>
+        <w:rPr>
+          <w:rFonts w:ascii="Consolas" w:hAnsi="Consolas" w:cs="Consolas"/>
+          <w:color w:val="000000" w:themeColor="text1"/>
+          <w:sz w:val="20"/>
+          <w:szCs w:val="20"/>
+          <w:lang w:val="en-GB"/>
+        </w:rPr>
+        <w:t xml:space="preserve">:Clone:60:set ENDMEMCACHE </w:t>
       </w:r>
       <w:proofErr w:type="spellStart"/>
       <w:r>
@@ -34245,7 +35445,29 @@
           <w:szCs w:val="20"/>
           <w:lang w:val="en-GB"/>
         </w:rPr>
-        <w:t xml:space="preserve">log_srvMsg:NodeLib:Clone:60:set received BEGINMEMCACHE sequence=2 previous=2 </w:t>
+        <w:t>log_</w:t>
+      </w:r>
+      <w:proofErr w:type="gramStart"/>
+      <w:r>
+        <w:rPr>
+          <w:rFonts w:ascii="Consolas" w:hAnsi="Consolas" w:cs="Consolas"/>
+          <w:color w:val="000000" w:themeColor="text1"/>
+          <w:sz w:val="20"/>
+          <w:szCs w:val="20"/>
+          <w:lang w:val="en-GB"/>
+        </w:rPr>
+        <w:t>srvMsg:NodeLib</w:t>
+      </w:r>
+      <w:proofErr w:type="gramEnd"/>
+      <w:r>
+        <w:rPr>
+          <w:rFonts w:ascii="Consolas" w:hAnsi="Consolas" w:cs="Consolas"/>
+          <w:color w:val="000000" w:themeColor="text1"/>
+          <w:sz w:val="20"/>
+          <w:szCs w:val="20"/>
+          <w:lang w:val="en-GB"/>
+        </w:rPr>
+        <w:t xml:space="preserve">:Clone:60:set received BEGINMEMCACHE sequence=2 previous=2 </w:t>
       </w:r>
       <w:proofErr w:type="spellStart"/>
       <w:r>
@@ -34292,7 +35514,29 @@
           <w:szCs w:val="20"/>
           <w:lang w:val="en-GB"/>
         </w:rPr>
-        <w:t xml:space="preserve">log_srvMsg:NodeLib:MemCache:60:StoreLocal </w:t>
+        <w:t>log_</w:t>
+      </w:r>
+      <w:proofErr w:type="gramStart"/>
+      <w:r>
+        <w:rPr>
+          <w:rFonts w:ascii="Consolas" w:hAnsi="Consolas" w:cs="Consolas"/>
+          <w:color w:val="000000" w:themeColor="text1"/>
+          <w:sz w:val="20"/>
+          <w:szCs w:val="20"/>
+          <w:lang w:val="en-GB"/>
+        </w:rPr>
+        <w:t>srvMsg:NodeLib</w:t>
+      </w:r>
+      <w:proofErr w:type="gramEnd"/>
+      <w:r>
+        <w:rPr>
+          <w:rFonts w:ascii="Consolas" w:hAnsi="Consolas" w:cs="Consolas"/>
+          <w:color w:val="000000" w:themeColor="text1"/>
+          <w:sz w:val="20"/>
+          <w:szCs w:val="20"/>
+          <w:lang w:val="en-GB"/>
+        </w:rPr>
+        <w:t xml:space="preserve">:MemCache:60:StoreLocal </w:t>
       </w:r>
       <w:proofErr w:type="spellStart"/>
       <w:r>
@@ -34339,7 +35583,29 @@
           <w:szCs w:val="20"/>
           <w:lang w:val="en-GB"/>
         </w:rPr>
-        <w:t xml:space="preserve">log_srvMsg:NodeLib:Clone:60:set ENDMEMCACHE </w:t>
+        <w:t>log_</w:t>
+      </w:r>
+      <w:proofErr w:type="gramStart"/>
+      <w:r>
+        <w:rPr>
+          <w:rFonts w:ascii="Consolas" w:hAnsi="Consolas" w:cs="Consolas"/>
+          <w:color w:val="000000" w:themeColor="text1"/>
+          <w:sz w:val="20"/>
+          <w:szCs w:val="20"/>
+          <w:lang w:val="en-GB"/>
+        </w:rPr>
+        <w:t>srvMsg:NodeLib</w:t>
+      </w:r>
+      <w:proofErr w:type="gramEnd"/>
+      <w:r>
+        <w:rPr>
+          <w:rFonts w:ascii="Consolas" w:hAnsi="Consolas" w:cs="Consolas"/>
+          <w:color w:val="000000" w:themeColor="text1"/>
+          <w:sz w:val="20"/>
+          <w:szCs w:val="20"/>
+          <w:lang w:val="en-GB"/>
+        </w:rPr>
+        <w:t xml:space="preserve">:Clone:60:set ENDMEMCACHE </w:t>
       </w:r>
       <w:proofErr w:type="spellStart"/>
       <w:r>
@@ -34452,7 +35718,29 @@
           <w:szCs w:val="20"/>
           <w:lang w:val="en-GB"/>
         </w:rPr>
-        <w:t xml:space="preserve">log_srvMsg:NodeLib:Clone:60:set received BEGINMEMCACHE sequence=383 previous=-1 </w:t>
+        <w:t>log_</w:t>
+      </w:r>
+      <w:proofErr w:type="gramStart"/>
+      <w:r>
+        <w:rPr>
+          <w:rFonts w:ascii="Consolas" w:hAnsi="Consolas" w:cs="Consolas"/>
+          <w:color w:val="000000" w:themeColor="text1"/>
+          <w:sz w:val="20"/>
+          <w:szCs w:val="20"/>
+          <w:lang w:val="en-GB"/>
+        </w:rPr>
+        <w:t>srvMsg:NodeLib</w:t>
+      </w:r>
+      <w:proofErr w:type="gramEnd"/>
+      <w:r>
+        <w:rPr>
+          <w:rFonts w:ascii="Consolas" w:hAnsi="Consolas" w:cs="Consolas"/>
+          <w:color w:val="000000" w:themeColor="text1"/>
+          <w:sz w:val="20"/>
+          <w:szCs w:val="20"/>
+          <w:lang w:val="en-GB"/>
+        </w:rPr>
+        <w:t xml:space="preserve">:Clone:60:set received BEGINMEMCACHE sequence=383 previous=-1 </w:t>
       </w:r>
       <w:proofErr w:type="spellStart"/>
       <w:r>
@@ -34499,7 +35787,29 @@
           <w:szCs w:val="20"/>
           <w:lang w:val="en-GB"/>
         </w:rPr>
-        <w:t xml:space="preserve">log_srvMsg:NodeLib:Clone:60:set ENDMEMCACHE </w:t>
+        <w:t>log_</w:t>
+      </w:r>
+      <w:proofErr w:type="gramStart"/>
+      <w:r>
+        <w:rPr>
+          <w:rFonts w:ascii="Consolas" w:hAnsi="Consolas" w:cs="Consolas"/>
+          <w:color w:val="000000" w:themeColor="text1"/>
+          <w:sz w:val="20"/>
+          <w:szCs w:val="20"/>
+          <w:lang w:val="en-GB"/>
+        </w:rPr>
+        <w:t>srvMsg:NodeLib</w:t>
+      </w:r>
+      <w:proofErr w:type="gramEnd"/>
+      <w:r>
+        <w:rPr>
+          <w:rFonts w:ascii="Consolas" w:hAnsi="Consolas" w:cs="Consolas"/>
+          <w:color w:val="000000" w:themeColor="text1"/>
+          <w:sz w:val="20"/>
+          <w:szCs w:val="20"/>
+          <w:lang w:val="en-GB"/>
+        </w:rPr>
+        <w:t xml:space="preserve">:Clone:60:set ENDMEMCACHE </w:t>
       </w:r>
       <w:proofErr w:type="spellStart"/>
       <w:r>
@@ -34612,7 +35922,29 @@
           <w:szCs w:val="20"/>
           <w:lang w:val="en-GB"/>
         </w:rPr>
-        <w:t xml:space="preserve">log_srvMsg:NodeLib:MemCache:60:StoreLocal </w:t>
+        <w:t>log_</w:t>
+      </w:r>
+      <w:proofErr w:type="gramStart"/>
+      <w:r>
+        <w:rPr>
+          <w:rFonts w:ascii="Consolas" w:hAnsi="Consolas" w:cs="Consolas"/>
+          <w:color w:val="000000" w:themeColor="text1"/>
+          <w:sz w:val="20"/>
+          <w:szCs w:val="20"/>
+          <w:lang w:val="en-GB"/>
+        </w:rPr>
+        <w:t>srvMsg:NodeLib</w:t>
+      </w:r>
+      <w:proofErr w:type="gramEnd"/>
+      <w:r>
+        <w:rPr>
+          <w:rFonts w:ascii="Consolas" w:hAnsi="Consolas" w:cs="Consolas"/>
+          <w:color w:val="000000" w:themeColor="text1"/>
+          <w:sz w:val="20"/>
+          <w:szCs w:val="20"/>
+          <w:lang w:val="en-GB"/>
+        </w:rPr>
+        <w:t xml:space="preserve">:MemCache:60:StoreLocal </w:t>
       </w:r>
       <w:proofErr w:type="spellStart"/>
       <w:r>
@@ -34659,7 +35991,29 @@
           <w:szCs w:val="20"/>
           <w:lang w:val="en-GB"/>
         </w:rPr>
-        <w:t xml:space="preserve">log_srvMsg:NodeLib:MemCache:60:StoreLocal </w:t>
+        <w:t>log_</w:t>
+      </w:r>
+      <w:proofErr w:type="gramStart"/>
+      <w:r>
+        <w:rPr>
+          <w:rFonts w:ascii="Consolas" w:hAnsi="Consolas" w:cs="Consolas"/>
+          <w:color w:val="000000" w:themeColor="text1"/>
+          <w:sz w:val="20"/>
+          <w:szCs w:val="20"/>
+          <w:lang w:val="en-GB"/>
+        </w:rPr>
+        <w:t>srvMsg:NodeLib</w:t>
+      </w:r>
+      <w:proofErr w:type="gramEnd"/>
+      <w:r>
+        <w:rPr>
+          <w:rFonts w:ascii="Consolas" w:hAnsi="Consolas" w:cs="Consolas"/>
+          <w:color w:val="000000" w:themeColor="text1"/>
+          <w:sz w:val="20"/>
+          <w:szCs w:val="20"/>
+          <w:lang w:val="en-GB"/>
+        </w:rPr>
+        <w:t xml:space="preserve">:MemCache:60:StoreLocal </w:t>
       </w:r>
       <w:proofErr w:type="spellStart"/>
       <w:r>
@@ -34706,7 +36060,29 @@
           <w:szCs w:val="20"/>
           <w:lang w:val="en-GB"/>
         </w:rPr>
-        <w:t xml:space="preserve">log_srvMsg:NodeLib:MemCache:60:StoreLocal </w:t>
+        <w:t>log_</w:t>
+      </w:r>
+      <w:proofErr w:type="gramStart"/>
+      <w:r>
+        <w:rPr>
+          <w:rFonts w:ascii="Consolas" w:hAnsi="Consolas" w:cs="Consolas"/>
+          <w:color w:val="000000" w:themeColor="text1"/>
+          <w:sz w:val="20"/>
+          <w:szCs w:val="20"/>
+          <w:lang w:val="en-GB"/>
+        </w:rPr>
+        <w:t>srvMsg:NodeLib</w:t>
+      </w:r>
+      <w:proofErr w:type="gramEnd"/>
+      <w:r>
+        <w:rPr>
+          <w:rFonts w:ascii="Consolas" w:hAnsi="Consolas" w:cs="Consolas"/>
+          <w:color w:val="000000" w:themeColor="text1"/>
+          <w:sz w:val="20"/>
+          <w:szCs w:val="20"/>
+          <w:lang w:val="en-GB"/>
+        </w:rPr>
+        <w:t xml:space="preserve">:MemCache:60:StoreLocal </w:t>
       </w:r>
       <w:proofErr w:type="spellStart"/>
       <w:r>
@@ -34753,7 +36129,29 @@
           <w:szCs w:val="20"/>
           <w:lang w:val="en-GB"/>
         </w:rPr>
-        <w:t xml:space="preserve">log_srvMsg:NodeLib:MemCache:60:StoreLocal </w:t>
+        <w:t>log_</w:t>
+      </w:r>
+      <w:proofErr w:type="gramStart"/>
+      <w:r>
+        <w:rPr>
+          <w:rFonts w:ascii="Consolas" w:hAnsi="Consolas" w:cs="Consolas"/>
+          <w:color w:val="000000" w:themeColor="text1"/>
+          <w:sz w:val="20"/>
+          <w:szCs w:val="20"/>
+          <w:lang w:val="en-GB"/>
+        </w:rPr>
+        <w:t>srvMsg:NodeLib</w:t>
+      </w:r>
+      <w:proofErr w:type="gramEnd"/>
+      <w:r>
+        <w:rPr>
+          <w:rFonts w:ascii="Consolas" w:hAnsi="Consolas" w:cs="Consolas"/>
+          <w:color w:val="000000" w:themeColor="text1"/>
+          <w:sz w:val="20"/>
+          <w:szCs w:val="20"/>
+          <w:lang w:val="en-GB"/>
+        </w:rPr>
+        <w:t xml:space="preserve">:MemCache:60:StoreLocal </w:t>
       </w:r>
       <w:proofErr w:type="spellStart"/>
       <w:r>
@@ -34800,7 +36198,29 @@
           <w:szCs w:val="20"/>
           <w:lang w:val="en-GB"/>
         </w:rPr>
-        <w:t xml:space="preserve">log_srvMsg:NodeLib:MemCache:60:StoreLocal </w:t>
+        <w:t>log_</w:t>
+      </w:r>
+      <w:proofErr w:type="gramStart"/>
+      <w:r>
+        <w:rPr>
+          <w:rFonts w:ascii="Consolas" w:hAnsi="Consolas" w:cs="Consolas"/>
+          <w:color w:val="000000" w:themeColor="text1"/>
+          <w:sz w:val="20"/>
+          <w:szCs w:val="20"/>
+          <w:lang w:val="en-GB"/>
+        </w:rPr>
+        <w:t>srvMsg:NodeLib</w:t>
+      </w:r>
+      <w:proofErr w:type="gramEnd"/>
+      <w:r>
+        <w:rPr>
+          <w:rFonts w:ascii="Consolas" w:hAnsi="Consolas" w:cs="Consolas"/>
+          <w:color w:val="000000" w:themeColor="text1"/>
+          <w:sz w:val="20"/>
+          <w:szCs w:val="20"/>
+          <w:lang w:val="en-GB"/>
+        </w:rPr>
+        <w:t xml:space="preserve">:MemCache:60:StoreLocal </w:t>
       </w:r>
       <w:proofErr w:type="spellStart"/>
       <w:r>
@@ -34847,7 +36267,29 @@
           <w:szCs w:val="20"/>
           <w:lang w:val="en-GB"/>
         </w:rPr>
-        <w:t xml:space="preserve">log_srvMsg:NodeLib:MemCache:60:StoreLocal </w:t>
+        <w:t>log_</w:t>
+      </w:r>
+      <w:proofErr w:type="gramStart"/>
+      <w:r>
+        <w:rPr>
+          <w:rFonts w:ascii="Consolas" w:hAnsi="Consolas" w:cs="Consolas"/>
+          <w:color w:val="000000" w:themeColor="text1"/>
+          <w:sz w:val="20"/>
+          <w:szCs w:val="20"/>
+          <w:lang w:val="en-GB"/>
+        </w:rPr>
+        <w:t>srvMsg:NodeLib</w:t>
+      </w:r>
+      <w:proofErr w:type="gramEnd"/>
+      <w:r>
+        <w:rPr>
+          <w:rFonts w:ascii="Consolas" w:hAnsi="Consolas" w:cs="Consolas"/>
+          <w:color w:val="000000" w:themeColor="text1"/>
+          <w:sz w:val="20"/>
+          <w:szCs w:val="20"/>
+          <w:lang w:val="en-GB"/>
+        </w:rPr>
+        <w:t xml:space="preserve">:MemCache:60:StoreLocal </w:t>
       </w:r>
       <w:proofErr w:type="spellStart"/>
       <w:r>
@@ -34894,7 +36336,29 @@
           <w:szCs w:val="20"/>
           <w:lang w:val="en-GB"/>
         </w:rPr>
-        <w:t xml:space="preserve">log_srvMsg:NodeLib:MemCache:60:StoreLocal </w:t>
+        <w:t>log_</w:t>
+      </w:r>
+      <w:proofErr w:type="gramStart"/>
+      <w:r>
+        <w:rPr>
+          <w:rFonts w:ascii="Consolas" w:hAnsi="Consolas" w:cs="Consolas"/>
+          <w:color w:val="000000" w:themeColor="text1"/>
+          <w:sz w:val="20"/>
+          <w:szCs w:val="20"/>
+          <w:lang w:val="en-GB"/>
+        </w:rPr>
+        <w:t>srvMsg:NodeLib</w:t>
+      </w:r>
+      <w:proofErr w:type="gramEnd"/>
+      <w:r>
+        <w:rPr>
+          <w:rFonts w:ascii="Consolas" w:hAnsi="Consolas" w:cs="Consolas"/>
+          <w:color w:val="000000" w:themeColor="text1"/>
+          <w:sz w:val="20"/>
+          <w:szCs w:val="20"/>
+          <w:lang w:val="en-GB"/>
+        </w:rPr>
+        <w:t xml:space="preserve">:MemCache:60:StoreLocal </w:t>
       </w:r>
       <w:proofErr w:type="spellStart"/>
       <w:r>
@@ -34941,7 +36405,29 @@
           <w:szCs w:val="20"/>
           <w:lang w:val="en-GB"/>
         </w:rPr>
-        <w:t xml:space="preserve">log_srvMsg:NodeLib:MemCache:60:StoreLocal </w:t>
+        <w:t>log_</w:t>
+      </w:r>
+      <w:proofErr w:type="gramStart"/>
+      <w:r>
+        <w:rPr>
+          <w:rFonts w:ascii="Consolas" w:hAnsi="Consolas" w:cs="Consolas"/>
+          <w:color w:val="000000" w:themeColor="text1"/>
+          <w:sz w:val="20"/>
+          <w:szCs w:val="20"/>
+          <w:lang w:val="en-GB"/>
+        </w:rPr>
+        <w:t>srvMsg:NodeLib</w:t>
+      </w:r>
+      <w:proofErr w:type="gramEnd"/>
+      <w:r>
+        <w:rPr>
+          <w:rFonts w:ascii="Consolas" w:hAnsi="Consolas" w:cs="Consolas"/>
+          <w:color w:val="000000" w:themeColor="text1"/>
+          <w:sz w:val="20"/>
+          <w:szCs w:val="20"/>
+          <w:lang w:val="en-GB"/>
+        </w:rPr>
+        <w:t xml:space="preserve">:MemCache:60:StoreLocal </w:t>
       </w:r>
       <w:proofErr w:type="spellStart"/>
       <w:r>
@@ -34988,7 +36474,29 @@
           <w:szCs w:val="20"/>
           <w:lang w:val="en-GB"/>
         </w:rPr>
-        <w:t xml:space="preserve">log_srvMsg:NodeLib:MemCache:60:StoreLocal </w:t>
+        <w:t>log_</w:t>
+      </w:r>
+      <w:proofErr w:type="gramStart"/>
+      <w:r>
+        <w:rPr>
+          <w:rFonts w:ascii="Consolas" w:hAnsi="Consolas" w:cs="Consolas"/>
+          <w:color w:val="000000" w:themeColor="text1"/>
+          <w:sz w:val="20"/>
+          <w:szCs w:val="20"/>
+          <w:lang w:val="en-GB"/>
+        </w:rPr>
+        <w:t>srvMsg:NodeLib</w:t>
+      </w:r>
+      <w:proofErr w:type="gramEnd"/>
+      <w:r>
+        <w:rPr>
+          <w:rFonts w:ascii="Consolas" w:hAnsi="Consolas" w:cs="Consolas"/>
+          <w:color w:val="000000" w:themeColor="text1"/>
+          <w:sz w:val="20"/>
+          <w:szCs w:val="20"/>
+          <w:lang w:val="en-GB"/>
+        </w:rPr>
+        <w:t xml:space="preserve">:MemCache:60:StoreLocal </w:t>
       </w:r>
       <w:proofErr w:type="spellStart"/>
       <w:r>
@@ -35035,7 +36543,29 @@
           <w:szCs w:val="20"/>
           <w:lang w:val="en-GB"/>
         </w:rPr>
-        <w:t xml:space="preserve">log_srvMsg:NodeLib:MemCache:60:StoreLocal </w:t>
+        <w:t>log_</w:t>
+      </w:r>
+      <w:proofErr w:type="gramStart"/>
+      <w:r>
+        <w:rPr>
+          <w:rFonts w:ascii="Consolas" w:hAnsi="Consolas" w:cs="Consolas"/>
+          <w:color w:val="000000" w:themeColor="text1"/>
+          <w:sz w:val="20"/>
+          <w:szCs w:val="20"/>
+          <w:lang w:val="en-GB"/>
+        </w:rPr>
+        <w:t>srvMsg:NodeLib</w:t>
+      </w:r>
+      <w:proofErr w:type="gramEnd"/>
+      <w:r>
+        <w:rPr>
+          <w:rFonts w:ascii="Consolas" w:hAnsi="Consolas" w:cs="Consolas"/>
+          <w:color w:val="000000" w:themeColor="text1"/>
+          <w:sz w:val="20"/>
+          <w:szCs w:val="20"/>
+          <w:lang w:val="en-GB"/>
+        </w:rPr>
+        <w:t xml:space="preserve">:MemCache:60:StoreLocal </w:t>
       </w:r>
       <w:proofErr w:type="spellStart"/>
       <w:r>
@@ -35082,7 +36612,29 @@
           <w:szCs w:val="20"/>
           <w:lang w:val="en-GB"/>
         </w:rPr>
-        <w:t xml:space="preserve">log_srvMsg:NodeLib:MemCache:60:StoreLocal </w:t>
+        <w:t>log_</w:t>
+      </w:r>
+      <w:proofErr w:type="gramStart"/>
+      <w:r>
+        <w:rPr>
+          <w:rFonts w:ascii="Consolas" w:hAnsi="Consolas" w:cs="Consolas"/>
+          <w:color w:val="000000" w:themeColor="text1"/>
+          <w:sz w:val="20"/>
+          <w:szCs w:val="20"/>
+          <w:lang w:val="en-GB"/>
+        </w:rPr>
+        <w:t>srvMsg:NodeLib</w:t>
+      </w:r>
+      <w:proofErr w:type="gramEnd"/>
+      <w:r>
+        <w:rPr>
+          <w:rFonts w:ascii="Consolas" w:hAnsi="Consolas" w:cs="Consolas"/>
+          <w:color w:val="000000" w:themeColor="text1"/>
+          <w:sz w:val="20"/>
+          <w:szCs w:val="20"/>
+          <w:lang w:val="en-GB"/>
+        </w:rPr>
+        <w:t xml:space="preserve">:MemCache:60:StoreLocal </w:t>
       </w:r>
       <w:proofErr w:type="spellStart"/>
       <w:r>
@@ -35129,7 +36681,29 @@
           <w:szCs w:val="20"/>
           <w:lang w:val="en-GB"/>
         </w:rPr>
-        <w:t xml:space="preserve">log_srvMsg:NodeLib:MemCache:60:StoreLocal remove </w:t>
+        <w:t>log_</w:t>
+      </w:r>
+      <w:proofErr w:type="gramStart"/>
+      <w:r>
+        <w:rPr>
+          <w:rFonts w:ascii="Consolas" w:hAnsi="Consolas" w:cs="Consolas"/>
+          <w:color w:val="000000" w:themeColor="text1"/>
+          <w:sz w:val="20"/>
+          <w:szCs w:val="20"/>
+          <w:lang w:val="en-GB"/>
+        </w:rPr>
+        <w:t>srvMsg:NodeLib</w:t>
+      </w:r>
+      <w:proofErr w:type="gramEnd"/>
+      <w:r>
+        <w:rPr>
+          <w:rFonts w:ascii="Consolas" w:hAnsi="Consolas" w:cs="Consolas"/>
+          <w:color w:val="000000" w:themeColor="text1"/>
+          <w:sz w:val="20"/>
+          <w:szCs w:val="20"/>
+          <w:lang w:val="en-GB"/>
+        </w:rPr>
+        <w:t xml:space="preserve">:MemCache:60:StoreLocal remove </w:t>
       </w:r>
       <w:proofErr w:type="spellStart"/>
       <w:r>
@@ -35220,7 +36794,29 @@
           <w:szCs w:val="20"/>
           <w:lang w:val="en-GB"/>
         </w:rPr>
-        <w:t xml:space="preserve">log_srvMsg:NodeLib:MemCache:60:StoreLocal </w:t>
+        <w:t>log_</w:t>
+      </w:r>
+      <w:proofErr w:type="gramStart"/>
+      <w:r>
+        <w:rPr>
+          <w:rFonts w:ascii="Consolas" w:hAnsi="Consolas" w:cs="Consolas"/>
+          <w:color w:val="000000" w:themeColor="text1"/>
+          <w:sz w:val="20"/>
+          <w:szCs w:val="20"/>
+          <w:lang w:val="en-GB"/>
+        </w:rPr>
+        <w:t>srvMsg:NodeLib</w:t>
+      </w:r>
+      <w:proofErr w:type="gramEnd"/>
+      <w:r>
+        <w:rPr>
+          <w:rFonts w:ascii="Consolas" w:hAnsi="Consolas" w:cs="Consolas"/>
+          <w:color w:val="000000" w:themeColor="text1"/>
+          <w:sz w:val="20"/>
+          <w:szCs w:val="20"/>
+          <w:lang w:val="en-GB"/>
+        </w:rPr>
+        <w:t xml:space="preserve">:MemCache:60:StoreLocal </w:t>
       </w:r>
       <w:proofErr w:type="spellStart"/>
       <w:r>
@@ -35267,7 +36863,29 @@
           <w:szCs w:val="20"/>
           <w:lang w:val="en-GB"/>
         </w:rPr>
-        <w:t xml:space="preserve">log_srvMsg:NodeLib:MemCache:60:StoreLocal remove </w:t>
+        <w:t>log_</w:t>
+      </w:r>
+      <w:proofErr w:type="gramStart"/>
+      <w:r>
+        <w:rPr>
+          <w:rFonts w:ascii="Consolas" w:hAnsi="Consolas" w:cs="Consolas"/>
+          <w:color w:val="000000" w:themeColor="text1"/>
+          <w:sz w:val="20"/>
+          <w:szCs w:val="20"/>
+          <w:lang w:val="en-GB"/>
+        </w:rPr>
+        <w:t>srvMsg:NodeLib</w:t>
+      </w:r>
+      <w:proofErr w:type="gramEnd"/>
+      <w:r>
+        <w:rPr>
+          <w:rFonts w:ascii="Consolas" w:hAnsi="Consolas" w:cs="Consolas"/>
+          <w:color w:val="000000" w:themeColor="text1"/>
+          <w:sz w:val="20"/>
+          <w:szCs w:val="20"/>
+          <w:lang w:val="en-GB"/>
+        </w:rPr>
+        <w:t xml:space="preserve">:MemCache:60:StoreLocal remove </w:t>
       </w:r>
       <w:proofErr w:type="spellStart"/>
       <w:r>
@@ -35358,7 +36976,29 @@
           <w:szCs w:val="20"/>
           <w:lang w:val="en-GB"/>
         </w:rPr>
-        <w:t xml:space="preserve">log_srvMsg:NodeLib:MemCache:60:StoreLocal </w:t>
+        <w:t>log_</w:t>
+      </w:r>
+      <w:proofErr w:type="gramStart"/>
+      <w:r>
+        <w:rPr>
+          <w:rFonts w:ascii="Consolas" w:hAnsi="Consolas" w:cs="Consolas"/>
+          <w:color w:val="000000" w:themeColor="text1"/>
+          <w:sz w:val="20"/>
+          <w:szCs w:val="20"/>
+          <w:lang w:val="en-GB"/>
+        </w:rPr>
+        <w:t>srvMsg:NodeLib</w:t>
+      </w:r>
+      <w:proofErr w:type="gramEnd"/>
+      <w:r>
+        <w:rPr>
+          <w:rFonts w:ascii="Consolas" w:hAnsi="Consolas" w:cs="Consolas"/>
+          <w:color w:val="000000" w:themeColor="text1"/>
+          <w:sz w:val="20"/>
+          <w:szCs w:val="20"/>
+          <w:lang w:val="en-GB"/>
+        </w:rPr>
+        <w:t xml:space="preserve">:MemCache:60:StoreLocal </w:t>
       </w:r>
       <w:proofErr w:type="spellStart"/>
       <w:r>
@@ -35405,7 +37045,29 @@
           <w:szCs w:val="20"/>
           <w:lang w:val="en-GB"/>
         </w:rPr>
-        <w:t xml:space="preserve">log_srvMsg:NodeLib:MemCache:60:StoreLocal remove </w:t>
+        <w:t>log_</w:t>
+      </w:r>
+      <w:proofErr w:type="gramStart"/>
+      <w:r>
+        <w:rPr>
+          <w:rFonts w:ascii="Consolas" w:hAnsi="Consolas" w:cs="Consolas"/>
+          <w:color w:val="000000" w:themeColor="text1"/>
+          <w:sz w:val="20"/>
+          <w:szCs w:val="20"/>
+          <w:lang w:val="en-GB"/>
+        </w:rPr>
+        <w:t>srvMsg:NodeLib</w:t>
+      </w:r>
+      <w:proofErr w:type="gramEnd"/>
+      <w:r>
+        <w:rPr>
+          <w:rFonts w:ascii="Consolas" w:hAnsi="Consolas" w:cs="Consolas"/>
+          <w:color w:val="000000" w:themeColor="text1"/>
+          <w:sz w:val="20"/>
+          <w:szCs w:val="20"/>
+          <w:lang w:val="en-GB"/>
+        </w:rPr>
+        <w:t xml:space="preserve">:MemCache:60:StoreLocal remove </w:t>
       </w:r>
       <w:proofErr w:type="spellStart"/>
       <w:r>
@@ -35496,7 +37158,29 @@
           <w:szCs w:val="20"/>
           <w:lang w:val="en-GB"/>
         </w:rPr>
-        <w:t xml:space="preserve">log_srvMsg:NodeLib:MemCache:60:StoreLocal </w:t>
+        <w:t>log_</w:t>
+      </w:r>
+      <w:proofErr w:type="gramStart"/>
+      <w:r>
+        <w:rPr>
+          <w:rFonts w:ascii="Consolas" w:hAnsi="Consolas" w:cs="Consolas"/>
+          <w:color w:val="000000" w:themeColor="text1"/>
+          <w:sz w:val="20"/>
+          <w:szCs w:val="20"/>
+          <w:lang w:val="en-GB"/>
+        </w:rPr>
+        <w:t>srvMsg:NodeLib</w:t>
+      </w:r>
+      <w:proofErr w:type="gramEnd"/>
+      <w:r>
+        <w:rPr>
+          <w:rFonts w:ascii="Consolas" w:hAnsi="Consolas" w:cs="Consolas"/>
+          <w:color w:val="000000" w:themeColor="text1"/>
+          <w:sz w:val="20"/>
+          <w:szCs w:val="20"/>
+          <w:lang w:val="en-GB"/>
+        </w:rPr>
+        <w:t xml:space="preserve">:MemCache:60:StoreLocal </w:t>
       </w:r>
       <w:proofErr w:type="spellStart"/>
       <w:r>
@@ -35543,7 +37227,29 @@
           <w:szCs w:val="20"/>
           <w:lang w:val="en-GB"/>
         </w:rPr>
-        <w:t xml:space="preserve">log_srvMsg:NodeLib:MemCache:60:StoreLocal remove </w:t>
+        <w:t>log_</w:t>
+      </w:r>
+      <w:proofErr w:type="gramStart"/>
+      <w:r>
+        <w:rPr>
+          <w:rFonts w:ascii="Consolas" w:hAnsi="Consolas" w:cs="Consolas"/>
+          <w:color w:val="000000" w:themeColor="text1"/>
+          <w:sz w:val="20"/>
+          <w:szCs w:val="20"/>
+          <w:lang w:val="en-GB"/>
+        </w:rPr>
+        <w:t>srvMsg:NodeLib</w:t>
+      </w:r>
+      <w:proofErr w:type="gramEnd"/>
+      <w:r>
+        <w:rPr>
+          <w:rFonts w:ascii="Consolas" w:hAnsi="Consolas" w:cs="Consolas"/>
+          <w:color w:val="000000" w:themeColor="text1"/>
+          <w:sz w:val="20"/>
+          <w:szCs w:val="20"/>
+          <w:lang w:val="en-GB"/>
+        </w:rPr>
+        <w:t xml:space="preserve">:MemCache:60:StoreLocal remove </w:t>
       </w:r>
       <w:proofErr w:type="spellStart"/>
       <w:r>
@@ -35634,7 +37340,29 @@
           <w:szCs w:val="20"/>
           <w:lang w:val="en-GB"/>
         </w:rPr>
-        <w:t xml:space="preserve">log_srvMsg:NodeLib:MemCache:60:StoreLocal </w:t>
+        <w:t>log_</w:t>
+      </w:r>
+      <w:proofErr w:type="gramStart"/>
+      <w:r>
+        <w:rPr>
+          <w:rFonts w:ascii="Consolas" w:hAnsi="Consolas" w:cs="Consolas"/>
+          <w:color w:val="000000" w:themeColor="text1"/>
+          <w:sz w:val="20"/>
+          <w:szCs w:val="20"/>
+          <w:lang w:val="en-GB"/>
+        </w:rPr>
+        <w:t>srvMsg:NodeLib</w:t>
+      </w:r>
+      <w:proofErr w:type="gramEnd"/>
+      <w:r>
+        <w:rPr>
+          <w:rFonts w:ascii="Consolas" w:hAnsi="Consolas" w:cs="Consolas"/>
+          <w:color w:val="000000" w:themeColor="text1"/>
+          <w:sz w:val="20"/>
+          <w:szCs w:val="20"/>
+          <w:lang w:val="en-GB"/>
+        </w:rPr>
+        <w:t xml:space="preserve">:MemCache:60:StoreLocal </w:t>
       </w:r>
       <w:proofErr w:type="spellStart"/>
       <w:r>
@@ -35681,7 +37409,29 @@
           <w:szCs w:val="20"/>
           <w:lang w:val="en-GB"/>
         </w:rPr>
-        <w:t xml:space="preserve">log_srvMsg:NodeLib:MemCache:60:StoreLocal remove </w:t>
+        <w:t>log_</w:t>
+      </w:r>
+      <w:proofErr w:type="gramStart"/>
+      <w:r>
+        <w:rPr>
+          <w:rFonts w:ascii="Consolas" w:hAnsi="Consolas" w:cs="Consolas"/>
+          <w:color w:val="000000" w:themeColor="text1"/>
+          <w:sz w:val="20"/>
+          <w:szCs w:val="20"/>
+          <w:lang w:val="en-GB"/>
+        </w:rPr>
+        <w:t>srvMsg:NodeLib</w:t>
+      </w:r>
+      <w:proofErr w:type="gramEnd"/>
+      <w:r>
+        <w:rPr>
+          <w:rFonts w:ascii="Consolas" w:hAnsi="Consolas" w:cs="Consolas"/>
+          <w:color w:val="000000" w:themeColor="text1"/>
+          <w:sz w:val="20"/>
+          <w:szCs w:val="20"/>
+          <w:lang w:val="en-GB"/>
+        </w:rPr>
+        <w:t xml:space="preserve">:MemCache:60:StoreLocal remove </w:t>
       </w:r>
       <w:proofErr w:type="spellStart"/>
       <w:r>
@@ -35772,7 +37522,29 @@
           <w:szCs w:val="20"/>
           <w:lang w:val="en-GB"/>
         </w:rPr>
-        <w:t xml:space="preserve">log_srvMsg:NodeLib:MemCache:60:StoreLocal </w:t>
+        <w:t>log_</w:t>
+      </w:r>
+      <w:proofErr w:type="gramStart"/>
+      <w:r>
+        <w:rPr>
+          <w:rFonts w:ascii="Consolas" w:hAnsi="Consolas" w:cs="Consolas"/>
+          <w:color w:val="000000" w:themeColor="text1"/>
+          <w:sz w:val="20"/>
+          <w:szCs w:val="20"/>
+          <w:lang w:val="en-GB"/>
+        </w:rPr>
+        <w:t>srvMsg:NodeLib</w:t>
+      </w:r>
+      <w:proofErr w:type="gramEnd"/>
+      <w:r>
+        <w:rPr>
+          <w:rFonts w:ascii="Consolas" w:hAnsi="Consolas" w:cs="Consolas"/>
+          <w:color w:val="000000" w:themeColor="text1"/>
+          <w:sz w:val="20"/>
+          <w:szCs w:val="20"/>
+          <w:lang w:val="en-GB"/>
+        </w:rPr>
+        <w:t xml:space="preserve">:MemCache:60:StoreLocal </w:t>
       </w:r>
       <w:proofErr w:type="spellStart"/>
       <w:r>
@@ -35819,7 +37591,29 @@
           <w:szCs w:val="20"/>
           <w:lang w:val="en-GB"/>
         </w:rPr>
-        <w:t xml:space="preserve">log_srvMsg:NodeLib:MemCache:60:StoreLocal remove </w:t>
+        <w:t>log_</w:t>
+      </w:r>
+      <w:proofErr w:type="gramStart"/>
+      <w:r>
+        <w:rPr>
+          <w:rFonts w:ascii="Consolas" w:hAnsi="Consolas" w:cs="Consolas"/>
+          <w:color w:val="000000" w:themeColor="text1"/>
+          <w:sz w:val="20"/>
+          <w:szCs w:val="20"/>
+          <w:lang w:val="en-GB"/>
+        </w:rPr>
+        <w:t>srvMsg:NodeLib</w:t>
+      </w:r>
+      <w:proofErr w:type="gramEnd"/>
+      <w:r>
+        <w:rPr>
+          <w:rFonts w:ascii="Consolas" w:hAnsi="Consolas" w:cs="Consolas"/>
+          <w:color w:val="000000" w:themeColor="text1"/>
+          <w:sz w:val="20"/>
+          <w:szCs w:val="20"/>
+          <w:lang w:val="en-GB"/>
+        </w:rPr>
+        <w:t xml:space="preserve">:MemCache:60:StoreLocal remove </w:t>
       </w:r>
       <w:proofErr w:type="spellStart"/>
       <w:r>
@@ -35910,7 +37704,29 @@
           <w:szCs w:val="20"/>
           <w:lang w:val="en-GB"/>
         </w:rPr>
-        <w:t xml:space="preserve">log_srvMsg:NodeLib:MemCache:60:StoreLocal </w:t>
+        <w:t>log_</w:t>
+      </w:r>
+      <w:proofErr w:type="gramStart"/>
+      <w:r>
+        <w:rPr>
+          <w:rFonts w:ascii="Consolas" w:hAnsi="Consolas" w:cs="Consolas"/>
+          <w:color w:val="000000" w:themeColor="text1"/>
+          <w:sz w:val="20"/>
+          <w:szCs w:val="20"/>
+          <w:lang w:val="en-GB"/>
+        </w:rPr>
+        <w:t>srvMsg:NodeLib</w:t>
+      </w:r>
+      <w:proofErr w:type="gramEnd"/>
+      <w:r>
+        <w:rPr>
+          <w:rFonts w:ascii="Consolas" w:hAnsi="Consolas" w:cs="Consolas"/>
+          <w:color w:val="000000" w:themeColor="text1"/>
+          <w:sz w:val="20"/>
+          <w:szCs w:val="20"/>
+          <w:lang w:val="en-GB"/>
+        </w:rPr>
+        <w:t xml:space="preserve">:MemCache:60:StoreLocal </w:t>
       </w:r>
       <w:proofErr w:type="spellStart"/>
       <w:r>
@@ -35957,7 +37773,29 @@
           <w:szCs w:val="20"/>
           <w:lang w:val="en-GB"/>
         </w:rPr>
-        <w:t xml:space="preserve">log_srvMsg:NodeLib:MemCache:60:StoreLocal remove </w:t>
+        <w:t>log_</w:t>
+      </w:r>
+      <w:proofErr w:type="gramStart"/>
+      <w:r>
+        <w:rPr>
+          <w:rFonts w:ascii="Consolas" w:hAnsi="Consolas" w:cs="Consolas"/>
+          <w:color w:val="000000" w:themeColor="text1"/>
+          <w:sz w:val="20"/>
+          <w:szCs w:val="20"/>
+          <w:lang w:val="en-GB"/>
+        </w:rPr>
+        <w:t>srvMsg:NodeLib</w:t>
+      </w:r>
+      <w:proofErr w:type="gramEnd"/>
+      <w:r>
+        <w:rPr>
+          <w:rFonts w:ascii="Consolas" w:hAnsi="Consolas" w:cs="Consolas"/>
+          <w:color w:val="000000" w:themeColor="text1"/>
+          <w:sz w:val="20"/>
+          <w:szCs w:val="20"/>
+          <w:lang w:val="en-GB"/>
+        </w:rPr>
+        <w:t xml:space="preserve">:MemCache:60:StoreLocal remove </w:t>
       </w:r>
       <w:proofErr w:type="spellStart"/>
       <w:r>
@@ -36048,7 +37886,29 @@
           <w:szCs w:val="20"/>
           <w:lang w:val="en-GB"/>
         </w:rPr>
-        <w:t xml:space="preserve">log_srvMsg:NodeLib:MemCache:60:StoreLocal </w:t>
+        <w:t>log_</w:t>
+      </w:r>
+      <w:proofErr w:type="gramStart"/>
+      <w:r>
+        <w:rPr>
+          <w:rFonts w:ascii="Consolas" w:hAnsi="Consolas" w:cs="Consolas"/>
+          <w:color w:val="000000" w:themeColor="text1"/>
+          <w:sz w:val="20"/>
+          <w:szCs w:val="20"/>
+          <w:lang w:val="en-GB"/>
+        </w:rPr>
+        <w:t>srvMsg:NodeLib</w:t>
+      </w:r>
+      <w:proofErr w:type="gramEnd"/>
+      <w:r>
+        <w:rPr>
+          <w:rFonts w:ascii="Consolas" w:hAnsi="Consolas" w:cs="Consolas"/>
+          <w:color w:val="000000" w:themeColor="text1"/>
+          <w:sz w:val="20"/>
+          <w:szCs w:val="20"/>
+          <w:lang w:val="en-GB"/>
+        </w:rPr>
+        <w:t xml:space="preserve">:MemCache:60:StoreLocal </w:t>
       </w:r>
       <w:proofErr w:type="spellStart"/>
       <w:r>
@@ -36095,7 +37955,29 @@
           <w:szCs w:val="20"/>
           <w:lang w:val="en-GB"/>
         </w:rPr>
-        <w:t xml:space="preserve">log_srvMsg:NodeLib:MemCache:60:StoreLocal remove </w:t>
+        <w:t>log_</w:t>
+      </w:r>
+      <w:proofErr w:type="gramStart"/>
+      <w:r>
+        <w:rPr>
+          <w:rFonts w:ascii="Consolas" w:hAnsi="Consolas" w:cs="Consolas"/>
+          <w:color w:val="000000" w:themeColor="text1"/>
+          <w:sz w:val="20"/>
+          <w:szCs w:val="20"/>
+          <w:lang w:val="en-GB"/>
+        </w:rPr>
+        <w:t>srvMsg:NodeLib</w:t>
+      </w:r>
+      <w:proofErr w:type="gramEnd"/>
+      <w:r>
+        <w:rPr>
+          <w:rFonts w:ascii="Consolas" w:hAnsi="Consolas" w:cs="Consolas"/>
+          <w:color w:val="000000" w:themeColor="text1"/>
+          <w:sz w:val="20"/>
+          <w:szCs w:val="20"/>
+          <w:lang w:val="en-GB"/>
+        </w:rPr>
+        <w:t xml:space="preserve">:MemCache:60:StoreLocal remove </w:t>
       </w:r>
       <w:proofErr w:type="spellStart"/>
       <w:r>
@@ -36186,7 +38068,29 @@
           <w:szCs w:val="20"/>
           <w:lang w:val="en-GB"/>
         </w:rPr>
-        <w:t xml:space="preserve">log_srvMsg:NodeLib:MemCache:60:StoreLocal </w:t>
+        <w:t>log_</w:t>
+      </w:r>
+      <w:proofErr w:type="gramStart"/>
+      <w:r>
+        <w:rPr>
+          <w:rFonts w:ascii="Consolas" w:hAnsi="Consolas" w:cs="Consolas"/>
+          <w:color w:val="000000" w:themeColor="text1"/>
+          <w:sz w:val="20"/>
+          <w:szCs w:val="20"/>
+          <w:lang w:val="en-GB"/>
+        </w:rPr>
+        <w:t>srvMsg:NodeLib</w:t>
+      </w:r>
+      <w:proofErr w:type="gramEnd"/>
+      <w:r>
+        <w:rPr>
+          <w:rFonts w:ascii="Consolas" w:hAnsi="Consolas" w:cs="Consolas"/>
+          <w:color w:val="000000" w:themeColor="text1"/>
+          <w:sz w:val="20"/>
+          <w:szCs w:val="20"/>
+          <w:lang w:val="en-GB"/>
+        </w:rPr>
+        <w:t xml:space="preserve">:MemCache:60:StoreLocal </w:t>
       </w:r>
       <w:proofErr w:type="spellStart"/>
       <w:r>
@@ -36233,7 +38137,29 @@
           <w:szCs w:val="20"/>
           <w:lang w:val="en-GB"/>
         </w:rPr>
-        <w:t xml:space="preserve">log_srvMsg:NodeLib:MemCache:60:StoreLocal remove </w:t>
+        <w:t>log_</w:t>
+      </w:r>
+      <w:proofErr w:type="gramStart"/>
+      <w:r>
+        <w:rPr>
+          <w:rFonts w:ascii="Consolas" w:hAnsi="Consolas" w:cs="Consolas"/>
+          <w:color w:val="000000" w:themeColor="text1"/>
+          <w:sz w:val="20"/>
+          <w:szCs w:val="20"/>
+          <w:lang w:val="en-GB"/>
+        </w:rPr>
+        <w:t>srvMsg:NodeLib</w:t>
+      </w:r>
+      <w:proofErr w:type="gramEnd"/>
+      <w:r>
+        <w:rPr>
+          <w:rFonts w:ascii="Consolas" w:hAnsi="Consolas" w:cs="Consolas"/>
+          <w:color w:val="000000" w:themeColor="text1"/>
+          <w:sz w:val="20"/>
+          <w:szCs w:val="20"/>
+          <w:lang w:val="en-GB"/>
+        </w:rPr>
+        <w:t xml:space="preserve">:MemCache:60:StoreLocal remove </w:t>
       </w:r>
       <w:proofErr w:type="spellStart"/>
       <w:r>
@@ -36324,7 +38250,29 @@
           <w:szCs w:val="20"/>
           <w:lang w:val="en-GB"/>
         </w:rPr>
-        <w:t xml:space="preserve">log_srvMsg:NodeLib:MemCache:60:StoreLocal </w:t>
+        <w:t>log_</w:t>
+      </w:r>
+      <w:proofErr w:type="gramStart"/>
+      <w:r>
+        <w:rPr>
+          <w:rFonts w:ascii="Consolas" w:hAnsi="Consolas" w:cs="Consolas"/>
+          <w:color w:val="000000" w:themeColor="text1"/>
+          <w:sz w:val="20"/>
+          <w:szCs w:val="20"/>
+          <w:lang w:val="en-GB"/>
+        </w:rPr>
+        <w:t>srvMsg:NodeLib</w:t>
+      </w:r>
+      <w:proofErr w:type="gramEnd"/>
+      <w:r>
+        <w:rPr>
+          <w:rFonts w:ascii="Consolas" w:hAnsi="Consolas" w:cs="Consolas"/>
+          <w:color w:val="000000" w:themeColor="text1"/>
+          <w:sz w:val="20"/>
+          <w:szCs w:val="20"/>
+          <w:lang w:val="en-GB"/>
+        </w:rPr>
+        <w:t xml:space="preserve">:MemCache:60:StoreLocal </w:t>
       </w:r>
       <w:proofErr w:type="spellStart"/>
       <w:r>
@@ -36368,7 +38316,29 @@
           <w:lang w:val="en-GB"/>
         </w:rPr>
         <w:lastRenderedPageBreak/>
-        <w:t xml:space="preserve">log_srvMsg:NodeLib:MemCache:60:StoreLocal remove </w:t>
+        <w:t>log_</w:t>
+      </w:r>
+      <w:proofErr w:type="gramStart"/>
+      <w:r>
+        <w:rPr>
+          <w:rFonts w:ascii="Consolas" w:hAnsi="Consolas" w:cs="Consolas"/>
+          <w:color w:val="000000" w:themeColor="text1"/>
+          <w:sz w:val="20"/>
+          <w:szCs w:val="20"/>
+          <w:lang w:val="en-GB"/>
+        </w:rPr>
+        <w:t>srvMsg:NodeLib</w:t>
+      </w:r>
+      <w:proofErr w:type="gramEnd"/>
+      <w:r>
+        <w:rPr>
+          <w:rFonts w:ascii="Consolas" w:hAnsi="Consolas" w:cs="Consolas"/>
+          <w:color w:val="000000" w:themeColor="text1"/>
+          <w:sz w:val="20"/>
+          <w:szCs w:val="20"/>
+          <w:lang w:val="en-GB"/>
+        </w:rPr>
+        <w:t xml:space="preserve">:MemCache:60:StoreLocal remove </w:t>
       </w:r>
       <w:proofErr w:type="spellStart"/>
       <w:r>
@@ -36520,7 +38490,15 @@
       </w:r>
       <w:proofErr w:type="spellEnd"/>
       <w:r>
-        <w:t xml:space="preserve"> en question, dont le vôtre. Ainsi, vous devez voir dans les logs une ligne pour chaque message envoyé (lignes commençant par  « </w:t>
+        <w:t xml:space="preserve"> en question, dont le vôtre. Ainsi, vous devez voir dans les logs une ligne pour chaque message envoyé (lignes commençant </w:t>
+      </w:r>
+      <w:proofErr w:type="gramStart"/>
+      <w:r>
+        <w:t>par  «</w:t>
+      </w:r>
+      <w:proofErr w:type="gramEnd"/>
+      <w:r>
+        <w:t> </w:t>
       </w:r>
       <w:proofErr w:type="spellStart"/>
       <w:r>

</xml_diff>